<commit_message>
#dokumentation Var inte klar med alla testfall skrev ett till Testfall uc7 och uppdaterade min Use case med en ny också
</commit_message>
<xml_diff>
--- a/documents/Use-Cases Projekt PHP.docx
+++ b/documents/Use-Cases Projekt PHP.docx
@@ -102,7 +102,7 @@
       <w:pPr>
         <w:numPr>
           <w:ilvl w:val="0"/>
-          <w:numId w:val="8"/>
+          <w:numId w:val="9"/>
         </w:numPr>
         <w:ind w:left="720" w:hanging="359"/>
         <w:contextualSpacing w:val="1"/>
@@ -119,7 +119,7 @@
       <w:pPr>
         <w:numPr>
           <w:ilvl w:val="0"/>
-          <w:numId w:val="8"/>
+          <w:numId w:val="9"/>
         </w:numPr>
         <w:ind w:left="720" w:hanging="359"/>
         <w:contextualSpacing w:val="1"/>
@@ -136,7 +136,7 @@
       <w:pPr>
         <w:numPr>
           <w:ilvl w:val="1"/>
-          <w:numId w:val="8"/>
+          <w:numId w:val="9"/>
         </w:numPr>
         <w:ind w:left="1440" w:hanging="359"/>
         <w:contextualSpacing w:val="1"/>
@@ -153,7 +153,7 @@
       <w:pPr>
         <w:numPr>
           <w:ilvl w:val="1"/>
-          <w:numId w:val="8"/>
+          <w:numId w:val="9"/>
         </w:numPr>
         <w:ind w:left="1440" w:hanging="359"/>
         <w:contextualSpacing w:val="1"/>
@@ -172,7 +172,7 @@
       <w:pPr>
         <w:numPr>
           <w:ilvl w:val="0"/>
-          <w:numId w:val="8"/>
+          <w:numId w:val="9"/>
         </w:numPr>
         <w:ind w:left="720" w:hanging="359"/>
         <w:contextualSpacing w:val="1"/>
@@ -189,7 +189,7 @@
       <w:pPr>
         <w:numPr>
           <w:ilvl w:val="1"/>
-          <w:numId w:val="8"/>
+          <w:numId w:val="9"/>
         </w:numPr>
         <w:ind w:left="1440" w:hanging="359"/>
         <w:contextualSpacing w:val="1"/>
@@ -206,7 +206,7 @@
       <w:pPr>
         <w:numPr>
           <w:ilvl w:val="1"/>
-          <w:numId w:val="8"/>
+          <w:numId w:val="9"/>
         </w:numPr>
         <w:ind w:left="1440" w:hanging="359"/>
         <w:contextualSpacing w:val="1"/>
@@ -223,7 +223,7 @@
       <w:pPr>
         <w:numPr>
           <w:ilvl w:val="1"/>
-          <w:numId w:val="8"/>
+          <w:numId w:val="9"/>
         </w:numPr>
         <w:ind w:left="1440" w:hanging="359"/>
         <w:contextualSpacing w:val="1"/>
@@ -479,7 +479,7 @@
       <w:pPr>
         <w:numPr>
           <w:ilvl w:val="0"/>
-          <w:numId w:val="5"/>
+          <w:numId w:val="6"/>
         </w:numPr>
         <w:ind w:left="1440" w:hanging="359"/>
         <w:contextualSpacing w:val="1"/>
@@ -504,7 +504,7 @@
       <w:pPr>
         <w:numPr>
           <w:ilvl w:val="0"/>
-          <w:numId w:val="5"/>
+          <w:numId w:val="6"/>
         </w:numPr>
         <w:ind w:left="1440" w:hanging="359"/>
         <w:contextualSpacing w:val="1"/>
@@ -529,7 +529,7 @@
       <w:pPr>
         <w:numPr>
           <w:ilvl w:val="0"/>
-          <w:numId w:val="5"/>
+          <w:numId w:val="6"/>
         </w:numPr>
         <w:ind w:left="1440" w:hanging="359"/>
         <w:contextualSpacing w:val="1"/>
@@ -573,31 +573,6 @@
         </w:rPr>
         <w:tab/>
         <w:t xml:space="preserve">Alternative scenario</w:t>
-      </w:r>
-    </w:p>
-    <w:p>
-      <w:pPr>
-        <w:numPr>
-          <w:ilvl w:val="0"/>
-          <w:numId w:val="2"/>
-        </w:numPr>
-        <w:ind w:left="1440" w:hanging="359"/>
-        <w:contextualSpacing w:val="1"/>
-        <w:rPr>
-          <w:rFonts w:cs="Trebuchet MS" w:hAnsi="Trebuchet MS" w:eastAsia="Trebuchet MS" w:ascii="Trebuchet MS"/>
-          <w:b w:val="1"/>
-          <w:sz w:val="26"/>
-          <w:u w:val="none"/>
-        </w:rPr>
-      </w:pPr>
-      <w:r>
-        <w:rPr>
-          <w:rFonts w:cs="Trebuchet MS" w:hAnsi="Trebuchet MS" w:eastAsia="Trebuchet MS" w:ascii="Trebuchet MS"/>
-          <w:b w:val="1"/>
-          <w:sz w:val="26"/>
-          <w:rtl w:val="0"/>
-        </w:rPr>
-        <w:t xml:space="preserve">a  User can not understand in what syntax to write UML diagram in.</w:t>
       </w:r>
     </w:p>
     <w:p>
@@ -622,14 +597,14 @@
           <w:sz w:val="26"/>
           <w:rtl w:val="0"/>
         </w:rPr>
-        <w:t xml:space="preserve">User press get example code button.</w:t>
+        <w:t xml:space="preserve">a  User can not understand in what syntax to write UML diagram in.</w:t>
       </w:r>
     </w:p>
     <w:p>
       <w:pPr>
         <w:numPr>
           <w:ilvl w:val="0"/>
-          <w:numId w:val="3"/>
+          <w:numId w:val="4"/>
         </w:numPr>
         <w:ind w:left="1440" w:hanging="359"/>
         <w:contextualSpacing w:val="1"/>
@@ -647,14 +622,14 @@
           <w:sz w:val="26"/>
           <w:rtl w:val="0"/>
         </w:rPr>
-        <w:t xml:space="preserve">System paste into input field an example code.</w:t>
+        <w:t xml:space="preserve">User press get example code button.</w:t>
       </w:r>
     </w:p>
     <w:p>
       <w:pPr>
         <w:numPr>
           <w:ilvl w:val="0"/>
-          <w:numId w:val="18"/>
+          <w:numId w:val="4"/>
         </w:numPr>
         <w:ind w:left="1440" w:hanging="359"/>
         <w:contextualSpacing w:val="1"/>
@@ -672,7 +647,499 @@
           <w:sz w:val="26"/>
           <w:rtl w:val="0"/>
         </w:rPr>
+        <w:t xml:space="preserve">System paste into input field an example code.</w:t>
+      </w:r>
+    </w:p>
+    <w:p>
+      <w:pPr>
+        <w:numPr>
+          <w:ilvl w:val="0"/>
+          <w:numId w:val="19"/>
+        </w:numPr>
+        <w:ind w:left="1440" w:hanging="359"/>
+        <w:contextualSpacing w:val="1"/>
+        <w:rPr>
+          <w:rFonts w:cs="Trebuchet MS" w:hAnsi="Trebuchet MS" w:eastAsia="Trebuchet MS" w:ascii="Trebuchet MS"/>
+          <w:b w:val="1"/>
+          <w:sz w:val="26"/>
+          <w:u w:val="none"/>
+        </w:rPr>
+      </w:pPr>
+      <w:r>
+        <w:rPr>
+          <w:rFonts w:cs="Trebuchet MS" w:hAnsi="Trebuchet MS" w:eastAsia="Trebuchet MS" w:ascii="Trebuchet MS"/>
+          <w:b w:val="1"/>
+          <w:sz w:val="26"/>
+          <w:rtl w:val="0"/>
+        </w:rPr>
         <w:t xml:space="preserve">a  </w:t>
+      </w:r>
+    </w:p>
+    <w:p>
+      <w:pPr>
+        <w:numPr>
+          <w:ilvl w:val="0"/>
+          <w:numId w:val="13"/>
+        </w:numPr>
+        <w:ind w:left="1440" w:hanging="359"/>
+        <w:contextualSpacing w:val="1"/>
+        <w:rPr>
+          <w:rFonts w:cs="Trebuchet MS" w:hAnsi="Trebuchet MS" w:eastAsia="Trebuchet MS" w:ascii="Trebuchet MS"/>
+          <w:b w:val="1"/>
+          <w:sz w:val="26"/>
+          <w:u w:val="none"/>
+        </w:rPr>
+      </w:pPr>
+      <w:r>
+        <w:rPr>
+          <w:rFonts w:cs="Trebuchet MS" w:hAnsi="Trebuchet MS" w:eastAsia="Trebuchet MS" w:ascii="Trebuchet MS"/>
+          <w:b w:val="1"/>
+          <w:sz w:val="26"/>
+          <w:rtl w:val="0"/>
+        </w:rPr>
+        <w:t xml:space="preserve"> User write uml code in wrong format.</w:t>
+      </w:r>
+    </w:p>
+    <w:p>
+      <w:pPr>
+        <w:numPr>
+          <w:ilvl w:val="0"/>
+          <w:numId w:val="13"/>
+        </w:numPr>
+        <w:ind w:left="1440" w:hanging="359"/>
+        <w:contextualSpacing w:val="1"/>
+        <w:rPr>
+          <w:rFonts w:cs="Trebuchet MS" w:hAnsi="Trebuchet MS" w:eastAsia="Trebuchet MS" w:ascii="Trebuchet MS"/>
+          <w:b w:val="1"/>
+          <w:sz w:val="26"/>
+          <w:u w:val="none"/>
+        </w:rPr>
+      </w:pPr>
+      <w:r>
+        <w:rPr>
+          <w:rFonts w:cs="Trebuchet MS" w:hAnsi="Trebuchet MS" w:eastAsia="Trebuchet MS" w:ascii="Trebuchet MS"/>
+          <w:b w:val="1"/>
+          <w:sz w:val="26"/>
+          <w:rtl w:val="0"/>
+        </w:rPr>
+        <w:t xml:space="preserve">System try generate code from the parts that was correct. But present error messages of the part that could’t be interpreted.</w:t>
+      </w:r>
+    </w:p>
+    <w:p>
+      <w:pPr>
+        <w:contextualSpacing w:val="0"/>
+      </w:pPr>
+      <w:r>
+        <w:rPr>
+          <w:rFonts w:cs="Trebuchet MS" w:hAnsi="Trebuchet MS" w:eastAsia="Trebuchet MS" w:ascii="Trebuchet MS"/>
+          <w:b w:val="1"/>
+          <w:sz w:val="26"/>
+          <w:rtl w:val="0"/>
+        </w:rPr>
+        <w:tab/>
+        <w:tab/>
+      </w:r>
+    </w:p>
+    <w:p>
+      <w:pPr>
+        <w:contextualSpacing w:val="0"/>
+      </w:pPr>
+      <w:r>
+        <w:rPr>
+          <w:rtl w:val="0"/>
+        </w:rPr>
+      </w:r>
+    </w:p>
+    <w:p>
+      <w:pPr>
+        <w:contextualSpacing w:val="0"/>
+      </w:pPr>
+      <w:r>
+        <w:rPr>
+          <w:rFonts w:cs="Trebuchet MS" w:hAnsi="Trebuchet MS" w:eastAsia="Trebuchet MS" w:ascii="Trebuchet MS"/>
+          <w:b w:val="1"/>
+          <w:sz w:val="26"/>
+          <w:rtl w:val="0"/>
+        </w:rPr>
+        <w:t xml:space="preserve">UC2 Register user</w:t>
+      </w:r>
+    </w:p>
+    <w:p>
+      <w:pPr>
+        <w:contextualSpacing w:val="0"/>
+      </w:pPr>
+      <w:r>
+        <w:rPr>
+          <w:rtl w:val="0"/>
+        </w:rPr>
+      </w:r>
+    </w:p>
+    <w:p>
+      <w:pPr>
+        <w:contextualSpacing w:val="0"/>
+      </w:pPr>
+      <w:r>
+        <w:rPr>
+          <w:rFonts w:cs="Trebuchet MS" w:hAnsi="Trebuchet MS" w:eastAsia="Trebuchet MS" w:ascii="Trebuchet MS"/>
+          <w:b w:val="1"/>
+          <w:sz w:val="26"/>
+          <w:rtl w:val="0"/>
+        </w:rPr>
+        <w:tab/>
+        <w:t xml:space="preserve">Main scenario</w:t>
+      </w:r>
+    </w:p>
+    <w:p>
+      <w:pPr>
+        <w:numPr>
+          <w:ilvl w:val="0"/>
+          <w:numId w:val="14"/>
+        </w:numPr>
+        <w:ind w:left="720" w:hanging="359"/>
+        <w:contextualSpacing w:val="1"/>
+        <w:rPr>
+          <w:rFonts w:cs="Trebuchet MS" w:hAnsi="Trebuchet MS" w:eastAsia="Trebuchet MS" w:ascii="Trebuchet MS"/>
+          <w:b w:val="1"/>
+          <w:sz w:val="26"/>
+        </w:rPr>
+      </w:pPr>
+      <w:r>
+        <w:rPr>
+          <w:rFonts w:cs="Trebuchet MS" w:hAnsi="Trebuchet MS" w:eastAsia="Trebuchet MS" w:ascii="Trebuchet MS"/>
+          <w:b w:val="1"/>
+          <w:sz w:val="26"/>
+          <w:rtl w:val="0"/>
+        </w:rPr>
+        <w:t xml:space="preserve">System show register form.</w:t>
+      </w:r>
+    </w:p>
+    <w:p>
+      <w:pPr>
+        <w:numPr>
+          <w:ilvl w:val="0"/>
+          <w:numId w:val="14"/>
+        </w:numPr>
+        <w:ind w:left="720" w:hanging="359"/>
+        <w:contextualSpacing w:val="1"/>
+        <w:rPr>
+          <w:rFonts w:cs="Trebuchet MS" w:hAnsi="Trebuchet MS" w:eastAsia="Trebuchet MS" w:ascii="Trebuchet MS"/>
+          <w:b w:val="1"/>
+          <w:sz w:val="26"/>
+        </w:rPr>
+      </w:pPr>
+      <w:r>
+        <w:rPr>
+          <w:rFonts w:cs="Trebuchet MS" w:hAnsi="Trebuchet MS" w:eastAsia="Trebuchet MS" w:ascii="Trebuchet MS"/>
+          <w:b w:val="1"/>
+          <w:sz w:val="26"/>
+          <w:rtl w:val="0"/>
+        </w:rPr>
+        <w:t xml:space="preserve">user fill in credentials and press register.</w:t>
+      </w:r>
+    </w:p>
+    <w:p>
+      <w:pPr>
+        <w:numPr>
+          <w:ilvl w:val="0"/>
+          <w:numId w:val="14"/>
+        </w:numPr>
+        <w:ind w:left="720" w:hanging="359"/>
+        <w:contextualSpacing w:val="1"/>
+        <w:rPr>
+          <w:rFonts w:cs="Trebuchet MS" w:hAnsi="Trebuchet MS" w:eastAsia="Trebuchet MS" w:ascii="Trebuchet MS"/>
+          <w:b w:val="1"/>
+          <w:sz w:val="26"/>
+        </w:rPr>
+      </w:pPr>
+      <w:r>
+        <w:rPr>
+          <w:rFonts w:cs="Trebuchet MS" w:hAnsi="Trebuchet MS" w:eastAsia="Trebuchet MS" w:ascii="Trebuchet MS"/>
+          <w:b w:val="1"/>
+          <w:sz w:val="26"/>
+          <w:rtl w:val="0"/>
+        </w:rPr>
+        <w:t xml:space="preserve">system save user and redirect to application and present welcome message..</w:t>
+      </w:r>
+    </w:p>
+    <w:p>
+      <w:pPr>
+        <w:contextualSpacing w:val="0"/>
+      </w:pPr>
+      <w:r>
+        <w:rPr>
+          <w:rtl w:val="0"/>
+        </w:rPr>
+      </w:r>
+    </w:p>
+    <w:p>
+      <w:pPr>
+        <w:contextualSpacing w:val="0"/>
+        <w:rPr/>
+      </w:pPr>
+      <w:r>
+        <w:rPr>
+          <w:rFonts w:cs="Trebuchet MS" w:hAnsi="Trebuchet MS" w:eastAsia="Trebuchet MS" w:ascii="Trebuchet MS"/>
+          <w:b w:val="1"/>
+          <w:sz w:val="26"/>
+          <w:rtl w:val="0"/>
+        </w:rPr>
+        <w:t xml:space="preserve">Alternative scenario</w:t>
+      </w:r>
+    </w:p>
+    <w:p>
+      <w:pPr>
+        <w:numPr>
+          <w:ilvl w:val="0"/>
+          <w:numId w:val="21"/>
+        </w:numPr>
+        <w:ind w:left="1440" w:hanging="359"/>
+        <w:contextualSpacing w:val="1"/>
+        <w:rPr>
+          <w:rFonts w:cs="Trebuchet MS" w:hAnsi="Trebuchet MS" w:eastAsia="Trebuchet MS" w:ascii="Trebuchet MS"/>
+          <w:b w:val="1"/>
+          <w:sz w:val="26"/>
+        </w:rPr>
+      </w:pPr>
+      <w:r>
+        <w:rPr>
+          <w:rFonts w:cs="Trebuchet MS" w:hAnsi="Trebuchet MS" w:eastAsia="Trebuchet MS" w:ascii="Trebuchet MS"/>
+          <w:b w:val="1"/>
+          <w:sz w:val="26"/>
+          <w:rtl w:val="0"/>
+        </w:rPr>
+        <w:t xml:space="preserve">a The user provide incorrect credentials.</w:t>
+      </w:r>
+    </w:p>
+    <w:p>
+      <w:pPr>
+        <w:numPr>
+          <w:ilvl w:val="0"/>
+          <w:numId w:val="22"/>
+        </w:numPr>
+        <w:ind w:left="1440" w:hanging="359"/>
+        <w:contextualSpacing w:val="1"/>
+        <w:rPr>
+          <w:rFonts w:cs="Trebuchet MS" w:hAnsi="Trebuchet MS" w:eastAsia="Trebuchet MS" w:ascii="Trebuchet MS"/>
+          <w:b w:val="1"/>
+          <w:sz w:val="26"/>
+        </w:rPr>
+      </w:pPr>
+      <w:r>
+        <w:rPr>
+          <w:rFonts w:cs="Trebuchet MS" w:hAnsi="Trebuchet MS" w:eastAsia="Trebuchet MS" w:ascii="Trebuchet MS"/>
+          <w:b w:val="1"/>
+          <w:sz w:val="26"/>
+          <w:rtl w:val="0"/>
+        </w:rPr>
+        <w:t xml:space="preserve">System present error message indicating what was wrong.</w:t>
+      </w:r>
+    </w:p>
+    <w:p>
+      <w:pPr>
+        <w:numPr>
+          <w:ilvl w:val="0"/>
+          <w:numId w:val="22"/>
+        </w:numPr>
+        <w:ind w:left="1440" w:hanging="359"/>
+        <w:contextualSpacing w:val="1"/>
+        <w:rPr>
+          <w:rFonts w:cs="Trebuchet MS" w:hAnsi="Trebuchet MS" w:eastAsia="Trebuchet MS" w:ascii="Trebuchet MS"/>
+          <w:b w:val="1"/>
+          <w:sz w:val="26"/>
+        </w:rPr>
+      </w:pPr>
+      <w:r>
+        <w:rPr>
+          <w:rFonts w:cs="Trebuchet MS" w:hAnsi="Trebuchet MS" w:eastAsia="Trebuchet MS" w:ascii="Trebuchet MS"/>
+          <w:b w:val="1"/>
+          <w:sz w:val="26"/>
+          <w:rtl w:val="0"/>
+        </w:rPr>
+        <w:t xml:space="preserve">Step 2 in main scenario.</w:t>
+      </w:r>
+    </w:p>
+    <w:p>
+      <w:pPr>
+        <w:contextualSpacing w:val="0"/>
+      </w:pPr>
+      <w:r>
+        <w:rPr>
+          <w:rtl w:val="0"/>
+        </w:rPr>
+      </w:r>
+    </w:p>
+    <w:p>
+      <w:pPr>
+        <w:contextualSpacing w:val="0"/>
+      </w:pPr>
+      <w:r>
+        <w:rPr>
+          <w:rtl w:val="0"/>
+        </w:rPr>
+      </w:r>
+    </w:p>
+    <w:p>
+      <w:pPr>
+        <w:contextualSpacing w:val="0"/>
+      </w:pPr>
+      <w:r>
+        <w:rPr>
+          <w:rtl w:val="0"/>
+        </w:rPr>
+      </w:r>
+    </w:p>
+    <w:p>
+      <w:pPr>
+        <w:contextualSpacing w:val="0"/>
+      </w:pPr>
+      <w:r>
+        <w:rPr>
+          <w:rFonts w:cs="Trebuchet MS" w:hAnsi="Trebuchet MS" w:eastAsia="Trebuchet MS" w:ascii="Trebuchet MS"/>
+          <w:b w:val="1"/>
+          <w:sz w:val="26"/>
+          <w:rtl w:val="0"/>
+        </w:rPr>
+        <w:t xml:space="preserve">UC3 Authenticate user</w:t>
+      </w:r>
+    </w:p>
+    <w:p>
+      <w:pPr>
+        <w:contextualSpacing w:val="0"/>
+      </w:pPr>
+      <w:r>
+        <w:rPr>
+          <w:rtl w:val="0"/>
+        </w:rPr>
+      </w:r>
+    </w:p>
+    <w:p>
+      <w:pPr>
+        <w:contextualSpacing w:val="0"/>
+      </w:pPr>
+      <w:r>
+        <w:rPr>
+          <w:rFonts w:cs="Trebuchet MS" w:hAnsi="Trebuchet MS" w:eastAsia="Trebuchet MS" w:ascii="Trebuchet MS"/>
+          <w:b w:val="1"/>
+          <w:sz w:val="26"/>
+          <w:rtl w:val="0"/>
+        </w:rPr>
+        <w:tab/>
+        <w:t xml:space="preserve">Main scenario</w:t>
+      </w:r>
+    </w:p>
+    <w:p>
+      <w:pPr>
+        <w:numPr>
+          <w:ilvl w:val="0"/>
+          <w:numId w:val="20"/>
+        </w:numPr>
+        <w:ind w:left="1440" w:hanging="359"/>
+        <w:contextualSpacing w:val="1"/>
+        <w:rPr>
+          <w:rFonts w:cs="Trebuchet MS" w:hAnsi="Trebuchet MS" w:eastAsia="Trebuchet MS" w:ascii="Trebuchet MS"/>
+          <w:b w:val="1"/>
+          <w:sz w:val="26"/>
+          <w:u w:val="none"/>
+        </w:rPr>
+      </w:pPr>
+      <w:r>
+        <w:rPr>
+          <w:rFonts w:cs="Trebuchet MS" w:hAnsi="Trebuchet MS" w:eastAsia="Trebuchet MS" w:ascii="Trebuchet MS"/>
+          <w:b w:val="1"/>
+          <w:sz w:val="26"/>
+          <w:rtl w:val="0"/>
+        </w:rPr>
+        <w:t xml:space="preserve">User want to authenticate.</w:t>
+      </w:r>
+    </w:p>
+    <w:p>
+      <w:pPr>
+        <w:numPr>
+          <w:ilvl w:val="0"/>
+          <w:numId w:val="20"/>
+        </w:numPr>
+        <w:ind w:left="1440" w:hanging="359"/>
+        <w:contextualSpacing w:val="1"/>
+        <w:rPr>
+          <w:rFonts w:cs="Trebuchet MS" w:hAnsi="Trebuchet MS" w:eastAsia="Trebuchet MS" w:ascii="Trebuchet MS"/>
+          <w:b w:val="1"/>
+          <w:sz w:val="26"/>
+          <w:u w:val="none"/>
+        </w:rPr>
+      </w:pPr>
+      <w:r>
+        <w:rPr>
+          <w:rFonts w:cs="Trebuchet MS" w:hAnsi="Trebuchet MS" w:eastAsia="Trebuchet MS" w:ascii="Trebuchet MS"/>
+          <w:b w:val="1"/>
+          <w:sz w:val="26"/>
+          <w:rtl w:val="0"/>
+        </w:rPr>
+        <w:t xml:space="preserve">System show neassary credentials. And ask if user want to save credentials.</w:t>
+      </w:r>
+    </w:p>
+    <w:p>
+      <w:pPr>
+        <w:numPr>
+          <w:ilvl w:val="0"/>
+          <w:numId w:val="20"/>
+        </w:numPr>
+        <w:ind w:left="1440" w:hanging="359"/>
+        <w:contextualSpacing w:val="1"/>
+        <w:rPr>
+          <w:rFonts w:cs="Trebuchet MS" w:hAnsi="Trebuchet MS" w:eastAsia="Trebuchet MS" w:ascii="Trebuchet MS"/>
+          <w:b w:val="1"/>
+          <w:sz w:val="26"/>
+          <w:u w:val="none"/>
+        </w:rPr>
+      </w:pPr>
+      <w:r>
+        <w:rPr>
+          <w:rFonts w:cs="Trebuchet MS" w:hAnsi="Trebuchet MS" w:eastAsia="Trebuchet MS" w:ascii="Trebuchet MS"/>
+          <w:b w:val="1"/>
+          <w:sz w:val="26"/>
+          <w:rtl w:val="0"/>
+        </w:rPr>
+        <w:t xml:space="preserve">User apply credentials and submit.</w:t>
+      </w:r>
+    </w:p>
+    <w:p>
+      <w:pPr>
+        <w:numPr>
+          <w:ilvl w:val="0"/>
+          <w:numId w:val="20"/>
+        </w:numPr>
+        <w:ind w:left="1440" w:hanging="359"/>
+        <w:contextualSpacing w:val="1"/>
+        <w:rPr>
+          <w:rFonts w:cs="Trebuchet MS" w:hAnsi="Trebuchet MS" w:eastAsia="Trebuchet MS" w:ascii="Trebuchet MS"/>
+          <w:b w:val="1"/>
+          <w:sz w:val="26"/>
+          <w:u w:val="none"/>
+        </w:rPr>
+      </w:pPr>
+      <w:r>
+        <w:rPr>
+          <w:rFonts w:cs="Trebuchet MS" w:hAnsi="Trebuchet MS" w:eastAsia="Trebuchet MS" w:ascii="Trebuchet MS"/>
+          <w:b w:val="1"/>
+          <w:sz w:val="26"/>
+          <w:rtl w:val="0"/>
+        </w:rPr>
+        <w:t xml:space="preserve">System authenticate user redirect to another page and present a confirmation message.</w:t>
+      </w:r>
+    </w:p>
+    <w:p>
+      <w:pPr>
+        <w:contextualSpacing w:val="0"/>
+        <w:rPr/>
+      </w:pPr>
+      <w:r>
+        <w:rPr>
+          <w:rFonts w:cs="Trebuchet MS" w:hAnsi="Trebuchet MS" w:eastAsia="Trebuchet MS" w:ascii="Trebuchet MS"/>
+          <w:b w:val="1"/>
+          <w:sz w:val="26"/>
+          <w:rtl w:val="0"/>
+        </w:rPr>
+        <w:t xml:space="preserve">Alternative scenario</w:t>
       </w:r>
     </w:p>
     <w:p>
@@ -687,24 +1154,23 @@
           <w:rFonts w:cs="Trebuchet MS" w:hAnsi="Trebuchet MS" w:eastAsia="Trebuchet MS" w:ascii="Trebuchet MS"/>
           <w:b w:val="1"/>
           <w:sz w:val="26"/>
-          <w:u w:val="none"/>
-        </w:rPr>
-      </w:pPr>
-      <w:r>
-        <w:rPr>
-          <w:rFonts w:cs="Trebuchet MS" w:hAnsi="Trebuchet MS" w:eastAsia="Trebuchet MS" w:ascii="Trebuchet MS"/>
-          <w:b w:val="1"/>
-          <w:sz w:val="26"/>
-          <w:rtl w:val="0"/>
-        </w:rPr>
-        <w:t xml:space="preserve"> User write uml code in wrong format.</w:t>
+        </w:rPr>
+      </w:pPr>
+      <w:r>
+        <w:rPr>
+          <w:rFonts w:cs="Trebuchet MS" w:hAnsi="Trebuchet MS" w:eastAsia="Trebuchet MS" w:ascii="Trebuchet MS"/>
+          <w:b w:val="1"/>
+          <w:sz w:val="26"/>
+          <w:rtl w:val="0"/>
+        </w:rPr>
+        <w:t xml:space="preserve">a  User want to save credentials for automatic login.</w:t>
       </w:r>
     </w:p>
     <w:p>
       <w:pPr>
         <w:numPr>
           <w:ilvl w:val="0"/>
-          <w:numId w:val="12"/>
+          <w:numId w:val="16"/>
         </w:numPr>
         <w:ind w:left="1440" w:hanging="359"/>
         <w:contextualSpacing w:val="1"/>
@@ -722,175 +1188,14 @@
           <w:sz w:val="26"/>
           <w:rtl w:val="0"/>
         </w:rPr>
-        <w:t xml:space="preserve">System try generate code from the parts that was correct. But present error messages of the part that could’t be interpreted.</w:t>
-      </w:r>
-    </w:p>
-    <w:p>
-      <w:pPr>
-        <w:contextualSpacing w:val="0"/>
-      </w:pPr>
-      <w:r>
-        <w:rPr>
-          <w:rFonts w:cs="Trebuchet MS" w:hAnsi="Trebuchet MS" w:eastAsia="Trebuchet MS" w:ascii="Trebuchet MS"/>
-          <w:b w:val="1"/>
-          <w:sz w:val="26"/>
-          <w:rtl w:val="0"/>
-        </w:rPr>
-        <w:tab/>
-        <w:tab/>
-      </w:r>
-    </w:p>
-    <w:p>
-      <w:pPr>
-        <w:contextualSpacing w:val="0"/>
-      </w:pPr>
-      <w:r>
-        <w:rPr>
-          <w:rtl w:val="0"/>
-        </w:rPr>
-      </w:r>
-    </w:p>
-    <w:p>
-      <w:pPr>
-        <w:contextualSpacing w:val="0"/>
-      </w:pPr>
-      <w:r>
-        <w:rPr>
-          <w:rFonts w:cs="Trebuchet MS" w:hAnsi="Trebuchet MS" w:eastAsia="Trebuchet MS" w:ascii="Trebuchet MS"/>
-          <w:b w:val="1"/>
-          <w:sz w:val="26"/>
-          <w:rtl w:val="0"/>
-        </w:rPr>
-        <w:t xml:space="preserve">UC2 Register user</w:t>
-      </w:r>
-    </w:p>
-    <w:p>
-      <w:pPr>
-        <w:contextualSpacing w:val="0"/>
-      </w:pPr>
-      <w:r>
-        <w:rPr>
-          <w:rtl w:val="0"/>
-        </w:rPr>
-      </w:r>
-    </w:p>
-    <w:p>
-      <w:pPr>
-        <w:contextualSpacing w:val="0"/>
-      </w:pPr>
-      <w:r>
-        <w:rPr>
-          <w:rFonts w:cs="Trebuchet MS" w:hAnsi="Trebuchet MS" w:eastAsia="Trebuchet MS" w:ascii="Trebuchet MS"/>
-          <w:b w:val="1"/>
-          <w:sz w:val="26"/>
-          <w:rtl w:val="0"/>
-        </w:rPr>
-        <w:tab/>
-        <w:t xml:space="preserve">Main scenario</w:t>
+        <w:t xml:space="preserve"> The system authenticate user and show user that credentials was saved for a certain time.</w:t>
       </w:r>
     </w:p>
     <w:p>
       <w:pPr>
         <w:numPr>
           <w:ilvl w:val="0"/>
-          <w:numId w:val="13"/>
-        </w:numPr>
-        <w:ind w:left="720" w:hanging="359"/>
-        <w:contextualSpacing w:val="1"/>
-        <w:rPr>
-          <w:rFonts w:cs="Trebuchet MS" w:hAnsi="Trebuchet MS" w:eastAsia="Trebuchet MS" w:ascii="Trebuchet MS"/>
-          <w:b w:val="1"/>
-          <w:sz w:val="26"/>
-        </w:rPr>
-      </w:pPr>
-      <w:r>
-        <w:rPr>
-          <w:rFonts w:cs="Trebuchet MS" w:hAnsi="Trebuchet MS" w:eastAsia="Trebuchet MS" w:ascii="Trebuchet MS"/>
-          <w:b w:val="1"/>
-          <w:sz w:val="26"/>
-          <w:rtl w:val="0"/>
-        </w:rPr>
-        <w:t xml:space="preserve">System show register form.</w:t>
-      </w:r>
-    </w:p>
-    <w:p>
-      <w:pPr>
-        <w:numPr>
-          <w:ilvl w:val="0"/>
-          <w:numId w:val="13"/>
-        </w:numPr>
-        <w:ind w:left="720" w:hanging="359"/>
-        <w:contextualSpacing w:val="1"/>
-        <w:rPr>
-          <w:rFonts w:cs="Trebuchet MS" w:hAnsi="Trebuchet MS" w:eastAsia="Trebuchet MS" w:ascii="Trebuchet MS"/>
-          <w:b w:val="1"/>
-          <w:sz w:val="26"/>
-        </w:rPr>
-      </w:pPr>
-      <w:r>
-        <w:rPr>
-          <w:rFonts w:cs="Trebuchet MS" w:hAnsi="Trebuchet MS" w:eastAsia="Trebuchet MS" w:ascii="Trebuchet MS"/>
-          <w:b w:val="1"/>
-          <w:sz w:val="26"/>
-          <w:rtl w:val="0"/>
-        </w:rPr>
-        <w:t xml:space="preserve">user fill in credentials and press register.</w:t>
-      </w:r>
-    </w:p>
-    <w:p>
-      <w:pPr>
-        <w:numPr>
-          <w:ilvl w:val="0"/>
-          <w:numId w:val="13"/>
-        </w:numPr>
-        <w:ind w:left="720" w:hanging="359"/>
-        <w:contextualSpacing w:val="1"/>
-        <w:rPr>
-          <w:rFonts w:cs="Trebuchet MS" w:hAnsi="Trebuchet MS" w:eastAsia="Trebuchet MS" w:ascii="Trebuchet MS"/>
-          <w:b w:val="1"/>
-          <w:sz w:val="26"/>
-        </w:rPr>
-      </w:pPr>
-      <w:r>
-        <w:rPr>
-          <w:rFonts w:cs="Trebuchet MS" w:hAnsi="Trebuchet MS" w:eastAsia="Trebuchet MS" w:ascii="Trebuchet MS"/>
-          <w:b w:val="1"/>
-          <w:sz w:val="26"/>
-          <w:rtl w:val="0"/>
-        </w:rPr>
-        <w:t xml:space="preserve">system save user and redirect to application and present welcome message..</w:t>
-      </w:r>
-    </w:p>
-    <w:p>
-      <w:pPr>
-        <w:contextualSpacing w:val="0"/>
-      </w:pPr>
-      <w:r>
-        <w:rPr>
-          <w:rtl w:val="0"/>
-        </w:rPr>
-      </w:r>
-    </w:p>
-    <w:p>
-      <w:pPr>
-        <w:contextualSpacing w:val="0"/>
-        <w:rPr/>
-      </w:pPr>
-      <w:r>
-        <w:rPr>
-          <w:rFonts w:cs="Trebuchet MS" w:hAnsi="Trebuchet MS" w:eastAsia="Trebuchet MS" w:ascii="Trebuchet MS"/>
-          <w:b w:val="1"/>
-          <w:sz w:val="26"/>
-          <w:rtl w:val="0"/>
-        </w:rPr>
-        <w:t xml:space="preserve">Alternative scenario</w:t>
-      </w:r>
-    </w:p>
-    <w:p>
-      <w:pPr>
-        <w:numPr>
-          <w:ilvl w:val="0"/>
-          <w:numId w:val="20"/>
+          <w:numId w:val="8"/>
         </w:numPr>
         <w:ind w:left="1440" w:hanging="359"/>
         <w:contextualSpacing w:val="1"/>
@@ -914,7 +1219,7 @@
       <w:pPr>
         <w:numPr>
           <w:ilvl w:val="0"/>
-          <w:numId w:val="21"/>
+          <w:numId w:val="7"/>
         </w:numPr>
         <w:ind w:left="1440" w:hanging="359"/>
         <w:contextualSpacing w:val="1"/>
@@ -922,6 +1227,7 @@
           <w:rFonts w:cs="Trebuchet MS" w:hAnsi="Trebuchet MS" w:eastAsia="Trebuchet MS" w:ascii="Trebuchet MS"/>
           <w:b w:val="1"/>
           <w:sz w:val="26"/>
+          <w:u w:val="none"/>
         </w:rPr>
       </w:pPr>
       <w:r>
@@ -938,7 +1244,7 @@
       <w:pPr>
         <w:numPr>
           <w:ilvl w:val="0"/>
-          <w:numId w:val="21"/>
+          <w:numId w:val="7"/>
         </w:numPr>
         <w:ind w:left="1440" w:hanging="359"/>
         <w:contextualSpacing w:val="1"/>
@@ -946,6 +1252,7 @@
           <w:rFonts w:cs="Trebuchet MS" w:hAnsi="Trebuchet MS" w:eastAsia="Trebuchet MS" w:ascii="Trebuchet MS"/>
           <w:b w:val="1"/>
           <w:sz w:val="26"/>
+          <w:u w:val="none"/>
         </w:rPr>
       </w:pPr>
       <w:r>
@@ -994,22 +1301,229 @@
       </w:pPr>
       <w:r>
         <w:rPr>
-          <w:rFonts w:cs="Trebuchet MS" w:hAnsi="Trebuchet MS" w:eastAsia="Trebuchet MS" w:ascii="Trebuchet MS"/>
-          <w:b w:val="1"/>
-          <w:sz w:val="26"/>
-          <w:rtl w:val="0"/>
-        </w:rPr>
-        <w:t xml:space="preserve">UC3 Authenticate user</w:t>
-      </w:r>
-    </w:p>
-    <w:p>
-      <w:pPr>
-        <w:contextualSpacing w:val="0"/>
-      </w:pPr>
-      <w:r>
-        <w:rPr>
-          <w:rtl w:val="0"/>
-        </w:rPr>
+          <w:rtl w:val="0"/>
+        </w:rPr>
+      </w:r>
+    </w:p>
+    <w:p>
+      <w:pPr>
+        <w:contextualSpacing w:val="0"/>
+      </w:pPr>
+      <w:r>
+        <w:rPr>
+          <w:rtl w:val="0"/>
+        </w:rPr>
+      </w:r>
+    </w:p>
+    <w:p>
+      <w:pPr>
+        <w:contextualSpacing w:val="0"/>
+      </w:pPr>
+      <w:r>
+        <w:rPr>
+          <w:rtl w:val="0"/>
+        </w:rPr>
+      </w:r>
+    </w:p>
+    <w:p>
+      <w:pPr>
+        <w:contextualSpacing w:val="0"/>
+      </w:pPr>
+      <w:r>
+        <w:rPr>
+          <w:rtl w:val="0"/>
+        </w:rPr>
+      </w:r>
+    </w:p>
+    <w:p>
+      <w:pPr>
+        <w:contextualSpacing w:val="0"/>
+      </w:pPr>
+      <w:r>
+        <w:rPr>
+          <w:rtl w:val="0"/>
+        </w:rPr>
+      </w:r>
+    </w:p>
+    <w:p>
+      <w:pPr>
+        <w:contextualSpacing w:val="0"/>
+      </w:pPr>
+      <w:r>
+        <w:rPr>
+          <w:rtl w:val="0"/>
+        </w:rPr>
+      </w:r>
+    </w:p>
+    <w:p>
+      <w:pPr>
+        <w:contextualSpacing w:val="0"/>
+      </w:pPr>
+      <w:r>
+        <w:rPr>
+          <w:rtl w:val="0"/>
+        </w:rPr>
+      </w:r>
+    </w:p>
+    <w:p>
+      <w:pPr>
+        <w:contextualSpacing w:val="0"/>
+      </w:pPr>
+      <w:r>
+        <w:rPr>
+          <w:rtl w:val="0"/>
+        </w:rPr>
+      </w:r>
+    </w:p>
+    <w:p>
+      <w:pPr>
+        <w:contextualSpacing w:val="0"/>
+      </w:pPr>
+      <w:r>
+        <w:rPr>
+          <w:rtl w:val="0"/>
+        </w:rPr>
+      </w:r>
+    </w:p>
+    <w:p>
+      <w:pPr>
+        <w:contextualSpacing w:val="0"/>
+      </w:pPr>
+      <w:r>
+        <w:rPr>
+          <w:rtl w:val="0"/>
+        </w:rPr>
+      </w:r>
+    </w:p>
+    <w:p>
+      <w:pPr>
+        <w:contextualSpacing w:val="0"/>
+      </w:pPr>
+      <w:r>
+        <w:rPr>
+          <w:rtl w:val="0"/>
+        </w:rPr>
+      </w:r>
+    </w:p>
+    <w:p>
+      <w:pPr>
+        <w:contextualSpacing w:val="0"/>
+      </w:pPr>
+      <w:r>
+        <w:rPr>
+          <w:rtl w:val="0"/>
+        </w:rPr>
+      </w:r>
+    </w:p>
+    <w:p>
+      <w:pPr>
+        <w:contextualSpacing w:val="0"/>
+      </w:pPr>
+      <w:r>
+        <w:rPr>
+          <w:rtl w:val="0"/>
+        </w:rPr>
+      </w:r>
+    </w:p>
+    <w:p>
+      <w:pPr>
+        <w:contextualSpacing w:val="0"/>
+      </w:pPr>
+      <w:r>
+        <w:rPr>
+          <w:rtl w:val="0"/>
+        </w:rPr>
+      </w:r>
+    </w:p>
+    <w:p>
+      <w:pPr>
+        <w:contextualSpacing w:val="0"/>
+      </w:pPr>
+      <w:r>
+        <w:rPr>
+          <w:rtl w:val="0"/>
+        </w:rPr>
+      </w:r>
+    </w:p>
+    <w:p>
+      <w:pPr>
+        <w:contextualSpacing w:val="0"/>
+      </w:pPr>
+      <w:r>
+        <w:rPr>
+          <w:rtl w:val="0"/>
+        </w:rPr>
+      </w:r>
+    </w:p>
+    <w:p>
+      <w:pPr>
+        <w:contextualSpacing w:val="0"/>
+      </w:pPr>
+      <w:r>
+        <w:rPr>
+          <w:rFonts w:cs="Trebuchet MS" w:hAnsi="Trebuchet MS" w:eastAsia="Trebuchet MS" w:ascii="Trebuchet MS"/>
+          <w:b w:val="1"/>
+          <w:sz w:val="26"/>
+          <w:rtl w:val="0"/>
+        </w:rPr>
+        <w:t xml:space="preserve">UC4 Save Code Examples</w:t>
+      </w:r>
+    </w:p>
+    <w:p>
+      <w:pPr>
+        <w:ind w:left="720" w:firstLine="0"/>
+        <w:contextualSpacing w:val="0"/>
+      </w:pPr>
+      <w:r>
+        <w:rPr>
+          <w:rtl w:val="0"/>
+        </w:rPr>
+      </w:r>
+    </w:p>
+    <w:p>
+      <w:pPr>
+        <w:contextualSpacing w:val="0"/>
+      </w:pPr>
+      <w:r>
+        <w:rPr>
+          <w:rFonts w:cs="Trebuchet MS" w:hAnsi="Trebuchet MS" w:eastAsia="Trebuchet MS" w:ascii="Trebuchet MS"/>
+          <w:b w:val="1"/>
+          <w:sz w:val="26"/>
+          <w:rtl w:val="0"/>
+        </w:rPr>
+        <w:tab/>
+        <w:t xml:space="preserve">Preconditions: </w:t>
+        <w:tab/>
+        <w:t xml:space="preserve">UC1 Generate Code From UML</w:t>
+      </w:r>
+    </w:p>
+    <w:p>
+      <w:pPr>
+        <w:ind w:left="2160" w:firstLine="720"/>
+        <w:contextualSpacing w:val="0"/>
+      </w:pPr>
+      <w:r>
+        <w:rPr>
+          <w:rFonts w:cs="Trebuchet MS" w:hAnsi="Trebuchet MS" w:eastAsia="Trebuchet MS" w:ascii="Trebuchet MS"/>
+          <w:b w:val="1"/>
+          <w:sz w:val="26"/>
+          <w:rtl w:val="0"/>
+        </w:rPr>
+        <w:t xml:space="preserve">UC2 Authenticated user </w:t>
+      </w:r>
+    </w:p>
+    <w:p>
+      <w:pPr>
+        <w:contextualSpacing w:val="0"/>
+      </w:pPr>
+      <w:r>
+        <w:rPr>
+          <w:rFonts w:cs="Trebuchet MS" w:hAnsi="Trebuchet MS" w:eastAsia="Trebuchet MS" w:ascii="Trebuchet MS"/>
+          <w:b w:val="1"/>
+          <w:sz w:val="26"/>
+          <w:rtl w:val="0"/>
+        </w:rPr>
+        <w:tab/>
       </w:r>
     </w:p>
     <w:p>
@@ -1031,7 +1545,431 @@
       <w:pPr>
         <w:numPr>
           <w:ilvl w:val="0"/>
-          <w:numId w:val="19"/>
+          <w:numId w:val="5"/>
+        </w:numPr>
+        <w:ind w:left="2160" w:hanging="359"/>
+        <w:contextualSpacing w:val="1"/>
+        <w:rPr>
+          <w:rFonts w:cs="Trebuchet MS" w:hAnsi="Trebuchet MS" w:eastAsia="Trebuchet MS" w:ascii="Trebuchet MS"/>
+          <w:b w:val="1"/>
+          <w:sz w:val="26"/>
+          <w:u w:val="none"/>
+        </w:rPr>
+      </w:pPr>
+      <w:r>
+        <w:rPr>
+          <w:rFonts w:cs="Trebuchet MS" w:hAnsi="Trebuchet MS" w:eastAsia="Trebuchet MS" w:ascii="Trebuchet MS"/>
+          <w:b w:val="1"/>
+          <w:sz w:val="26"/>
+          <w:rtl w:val="0"/>
+        </w:rPr>
+        <w:t xml:space="preserve">User want to save pseudo code. </w:t>
+      </w:r>
+    </w:p>
+    <w:p>
+      <w:pPr>
+        <w:numPr>
+          <w:ilvl w:val="0"/>
+          <w:numId w:val="5"/>
+        </w:numPr>
+        <w:ind w:left="2160" w:hanging="359"/>
+        <w:contextualSpacing w:val="1"/>
+        <w:rPr>
+          <w:rFonts w:cs="Trebuchet MS" w:hAnsi="Trebuchet MS" w:eastAsia="Trebuchet MS" w:ascii="Trebuchet MS"/>
+          <w:b w:val="1"/>
+          <w:sz w:val="26"/>
+          <w:u w:val="none"/>
+        </w:rPr>
+      </w:pPr>
+      <w:r>
+        <w:rPr>
+          <w:rFonts w:cs="Trebuchet MS" w:hAnsi="Trebuchet MS" w:eastAsia="Trebuchet MS" w:ascii="Trebuchet MS"/>
+          <w:b w:val="1"/>
+          <w:sz w:val="26"/>
+          <w:rtl w:val="0"/>
+        </w:rPr>
+        <w:t xml:space="preserve">System show a save choise.</w:t>
+      </w:r>
+    </w:p>
+    <w:p>
+      <w:pPr>
+        <w:numPr>
+          <w:ilvl w:val="0"/>
+          <w:numId w:val="5"/>
+        </w:numPr>
+        <w:ind w:left="2160" w:hanging="359"/>
+        <w:contextualSpacing w:val="1"/>
+        <w:rPr>
+          <w:rFonts w:cs="Trebuchet MS" w:hAnsi="Trebuchet MS" w:eastAsia="Trebuchet MS" w:ascii="Trebuchet MS"/>
+          <w:b w:val="1"/>
+          <w:sz w:val="26"/>
+          <w:u w:val="none"/>
+        </w:rPr>
+      </w:pPr>
+      <w:r>
+        <w:rPr>
+          <w:rFonts w:cs="Trebuchet MS" w:hAnsi="Trebuchet MS" w:eastAsia="Trebuchet MS" w:ascii="Trebuchet MS"/>
+          <w:b w:val="1"/>
+          <w:sz w:val="26"/>
+          <w:rtl w:val="0"/>
+        </w:rPr>
+        <w:t xml:space="preserve">User submit savename. and press submit.</w:t>
+      </w:r>
+    </w:p>
+    <w:p>
+      <w:pPr>
+        <w:numPr>
+          <w:ilvl w:val="0"/>
+          <w:numId w:val="5"/>
+        </w:numPr>
+        <w:ind w:left="2160" w:hanging="359"/>
+        <w:contextualSpacing w:val="1"/>
+        <w:rPr>
+          <w:rFonts w:cs="Trebuchet MS" w:hAnsi="Trebuchet MS" w:eastAsia="Trebuchet MS" w:ascii="Trebuchet MS"/>
+          <w:b w:val="1"/>
+          <w:sz w:val="26"/>
+          <w:u w:val="none"/>
+        </w:rPr>
+      </w:pPr>
+      <w:r>
+        <w:rPr>
+          <w:rFonts w:cs="Trebuchet MS" w:hAnsi="Trebuchet MS" w:eastAsia="Trebuchet MS" w:ascii="Trebuchet MS"/>
+          <w:b w:val="1"/>
+          <w:sz w:val="26"/>
+          <w:rtl w:val="0"/>
+        </w:rPr>
+        <w:t xml:space="preserve">System store pseudo code. and present a confirmation message.</w:t>
+      </w:r>
+    </w:p>
+    <w:p>
+      <w:pPr>
+        <w:ind w:firstLine="720"/>
+        <w:contextualSpacing w:val="0"/>
+      </w:pPr>
+      <w:r>
+        <w:rPr>
+          <w:rFonts w:cs="Trebuchet MS" w:hAnsi="Trebuchet MS" w:eastAsia="Trebuchet MS" w:ascii="Trebuchet MS"/>
+          <w:b w:val="1"/>
+          <w:sz w:val="26"/>
+          <w:rtl w:val="0"/>
+        </w:rPr>
+        <w:t xml:space="preserve">Alternative Scenario</w:t>
+      </w:r>
+    </w:p>
+    <w:p>
+      <w:pPr>
+        <w:numPr>
+          <w:ilvl w:val="0"/>
+          <w:numId w:val="15"/>
+        </w:numPr>
+        <w:ind w:left="2160" w:hanging="359"/>
+        <w:contextualSpacing w:val="1"/>
+        <w:rPr>
+          <w:rFonts w:cs="Trebuchet MS" w:hAnsi="Trebuchet MS" w:eastAsia="Trebuchet MS" w:ascii="Trebuchet MS"/>
+          <w:b w:val="1"/>
+          <w:sz w:val="26"/>
+          <w:u w:val="none"/>
+        </w:rPr>
+      </w:pPr>
+      <w:r>
+        <w:rPr>
+          <w:rFonts w:cs="Trebuchet MS" w:hAnsi="Trebuchet MS" w:eastAsia="Trebuchet MS" w:ascii="Trebuchet MS"/>
+          <w:b w:val="1"/>
+          <w:sz w:val="26"/>
+          <w:rtl w:val="0"/>
+        </w:rPr>
+        <w:t xml:space="preserve">a The user provide incorrect input.</w:t>
+      </w:r>
+    </w:p>
+    <w:p>
+      <w:pPr>
+        <w:numPr>
+          <w:ilvl w:val="0"/>
+          <w:numId w:val="18"/>
+        </w:numPr>
+        <w:ind w:left="2160" w:hanging="359"/>
+        <w:contextualSpacing w:val="1"/>
+        <w:rPr>
+          <w:rFonts w:cs="Trebuchet MS" w:hAnsi="Trebuchet MS" w:eastAsia="Trebuchet MS" w:ascii="Trebuchet MS"/>
+          <w:b w:val="1"/>
+          <w:sz w:val="26"/>
+          <w:u w:val="none"/>
+        </w:rPr>
+      </w:pPr>
+      <w:r>
+        <w:rPr>
+          <w:rFonts w:cs="Trebuchet MS" w:hAnsi="Trebuchet MS" w:eastAsia="Trebuchet MS" w:ascii="Trebuchet MS"/>
+          <w:b w:val="1"/>
+          <w:sz w:val="26"/>
+          <w:rtl w:val="0"/>
+        </w:rPr>
+        <w:t xml:space="preserve">System present error message indicating what was wrong.</w:t>
+      </w:r>
+    </w:p>
+    <w:p>
+      <w:pPr>
+        <w:numPr>
+          <w:ilvl w:val="0"/>
+          <w:numId w:val="18"/>
+        </w:numPr>
+        <w:ind w:left="2160" w:hanging="359"/>
+        <w:contextualSpacing w:val="1"/>
+        <w:rPr>
+          <w:rFonts w:cs="Trebuchet MS" w:hAnsi="Trebuchet MS" w:eastAsia="Trebuchet MS" w:ascii="Trebuchet MS"/>
+          <w:b w:val="1"/>
+          <w:sz w:val="26"/>
+          <w:u w:val="none"/>
+        </w:rPr>
+      </w:pPr>
+      <w:r>
+        <w:rPr>
+          <w:rFonts w:cs="Trebuchet MS" w:hAnsi="Trebuchet MS" w:eastAsia="Trebuchet MS" w:ascii="Trebuchet MS"/>
+          <w:b w:val="1"/>
+          <w:sz w:val="26"/>
+          <w:rtl w:val="0"/>
+        </w:rPr>
+        <w:t xml:space="preserve">Step 2 in main scenario.</w:t>
+      </w:r>
+    </w:p>
+    <w:p>
+      <w:pPr>
+        <w:ind w:firstLine="720"/>
+        <w:contextualSpacing w:val="0"/>
+      </w:pPr>
+      <w:r>
+        <w:rPr>
+          <w:rtl w:val="0"/>
+        </w:rPr>
+      </w:r>
+    </w:p>
+    <w:p>
+      <w:pPr>
+        <w:contextualSpacing w:val="0"/>
+      </w:pPr>
+      <w:r>
+        <w:rPr>
+          <w:rFonts w:cs="Trebuchet MS" w:hAnsi="Trebuchet MS" w:eastAsia="Trebuchet MS" w:ascii="Trebuchet MS"/>
+          <w:b w:val="1"/>
+          <w:sz w:val="26"/>
+          <w:rtl w:val="0"/>
+        </w:rPr>
+        <w:tab/>
+      </w:r>
+    </w:p>
+    <w:p>
+      <w:pPr>
+        <w:contextualSpacing w:val="0"/>
+      </w:pPr>
+      <w:r>
+        <w:rPr>
+          <w:rtl w:val="0"/>
+        </w:rPr>
+      </w:r>
+    </w:p>
+    <w:p>
+      <w:pPr>
+        <w:contextualSpacing w:val="0"/>
+      </w:pPr>
+      <w:r>
+        <w:rPr>
+          <w:rtl w:val="0"/>
+        </w:rPr>
+      </w:r>
+    </w:p>
+    <w:p>
+      <w:pPr>
+        <w:contextualSpacing w:val="0"/>
+      </w:pPr>
+      <w:r>
+        <w:rPr>
+          <w:rFonts w:cs="Trebuchet MS" w:hAnsi="Trebuchet MS" w:eastAsia="Trebuchet MS" w:ascii="Trebuchet MS"/>
+          <w:b w:val="1"/>
+          <w:sz w:val="26"/>
+          <w:rtl w:val="0"/>
+        </w:rPr>
+        <w:t xml:space="preserve">UC5 Load saved Code examples</w:t>
+      </w:r>
+    </w:p>
+    <w:p>
+      <w:pPr>
+        <w:ind w:left="720" w:firstLine="0"/>
+        <w:contextualSpacing w:val="0"/>
+      </w:pPr>
+      <w:r>
+        <w:rPr>
+          <w:rtl w:val="0"/>
+        </w:rPr>
+      </w:r>
+    </w:p>
+    <w:p>
+      <w:pPr>
+        <w:contextualSpacing w:val="0"/>
+      </w:pPr>
+      <w:r>
+        <w:rPr>
+          <w:rFonts w:cs="Trebuchet MS" w:hAnsi="Trebuchet MS" w:eastAsia="Trebuchet MS" w:ascii="Trebuchet MS"/>
+          <w:b w:val="1"/>
+          <w:sz w:val="26"/>
+          <w:rtl w:val="0"/>
+        </w:rPr>
+        <w:tab/>
+        <w:t xml:space="preserve">Preconditions: </w:t>
+        <w:tab/>
+      </w:r>
+    </w:p>
+    <w:p>
+      <w:pPr>
+        <w:ind w:left="2160" w:firstLine="720"/>
+        <w:contextualSpacing w:val="0"/>
+      </w:pPr>
+      <w:r>
+        <w:rPr>
+          <w:rFonts w:cs="Trebuchet MS" w:hAnsi="Trebuchet MS" w:eastAsia="Trebuchet MS" w:ascii="Trebuchet MS"/>
+          <w:b w:val="1"/>
+          <w:sz w:val="26"/>
+          <w:rtl w:val="0"/>
+        </w:rPr>
+        <w:t xml:space="preserve">UC2 Authenticated user </w:t>
+      </w:r>
+    </w:p>
+    <w:p>
+      <w:pPr>
+        <w:ind w:left="2160" w:firstLine="720"/>
+        <w:contextualSpacing w:val="0"/>
+      </w:pPr>
+      <w:r>
+        <w:rPr>
+          <w:rFonts w:cs="Trebuchet MS" w:hAnsi="Trebuchet MS" w:eastAsia="Trebuchet MS" w:ascii="Trebuchet MS"/>
+          <w:b w:val="1"/>
+          <w:sz w:val="26"/>
+          <w:rtl w:val="0"/>
+        </w:rPr>
+        <w:t xml:space="preserve">UC3 Save Code Examples</w:t>
+      </w:r>
+    </w:p>
+    <w:p>
+      <w:pPr>
+        <w:contextualSpacing w:val="0"/>
+      </w:pPr>
+      <w:r>
+        <w:rPr>
+          <w:rFonts w:cs="Trebuchet MS" w:hAnsi="Trebuchet MS" w:eastAsia="Trebuchet MS" w:ascii="Trebuchet MS"/>
+          <w:b w:val="1"/>
+          <w:sz w:val="26"/>
+          <w:rtl w:val="0"/>
+        </w:rPr>
+        <w:tab/>
+      </w:r>
+    </w:p>
+    <w:p>
+      <w:pPr>
+        <w:contextualSpacing w:val="0"/>
+      </w:pPr>
+      <w:r>
+        <w:rPr>
+          <w:rFonts w:cs="Trebuchet MS" w:hAnsi="Trebuchet MS" w:eastAsia="Trebuchet MS" w:ascii="Trebuchet MS"/>
+          <w:b w:val="1"/>
+          <w:sz w:val="26"/>
+          <w:rtl w:val="0"/>
+        </w:rPr>
+        <w:tab/>
+        <w:t xml:space="preserve">Main scenario</w:t>
+      </w:r>
+    </w:p>
+    <w:p>
+      <w:pPr>
+        <w:numPr>
+          <w:ilvl w:val="0"/>
+          <w:numId w:val="17"/>
+        </w:numPr>
+        <w:ind w:left="2160" w:hanging="359"/>
+        <w:contextualSpacing w:val="1"/>
+        <w:rPr>
+          <w:rFonts w:cs="Trebuchet MS" w:hAnsi="Trebuchet MS" w:eastAsia="Trebuchet MS" w:ascii="Trebuchet MS"/>
+          <w:b w:val="1"/>
+          <w:sz w:val="26"/>
+          <w:u w:val="none"/>
+        </w:rPr>
+      </w:pPr>
+      <w:r>
+        <w:rPr>
+          <w:rFonts w:cs="Trebuchet MS" w:hAnsi="Trebuchet MS" w:eastAsia="Trebuchet MS" w:ascii="Trebuchet MS"/>
+          <w:b w:val="1"/>
+          <w:sz w:val="26"/>
+          <w:rtl w:val="0"/>
+        </w:rPr>
+        <w:t xml:space="preserve">System present a load option for saved pseudo code by this user.</w:t>
+      </w:r>
+    </w:p>
+    <w:p>
+      <w:pPr>
+        <w:numPr>
+          <w:ilvl w:val="0"/>
+          <w:numId w:val="17"/>
+        </w:numPr>
+        <w:ind w:left="2160" w:hanging="359"/>
+        <w:contextualSpacing w:val="1"/>
+        <w:rPr>
+          <w:rFonts w:cs="Trebuchet MS" w:hAnsi="Trebuchet MS" w:eastAsia="Trebuchet MS" w:ascii="Trebuchet MS"/>
+          <w:b w:val="1"/>
+          <w:sz w:val="26"/>
+          <w:u w:val="none"/>
+        </w:rPr>
+      </w:pPr>
+      <w:r>
+        <w:rPr>
+          <w:rFonts w:cs="Trebuchet MS" w:hAnsi="Trebuchet MS" w:eastAsia="Trebuchet MS" w:ascii="Trebuchet MS"/>
+          <w:b w:val="1"/>
+          <w:sz w:val="26"/>
+          <w:rtl w:val="0"/>
+        </w:rPr>
+        <w:t xml:space="preserve">User select what previously saved pseudo code to load and press submit.</w:t>
+      </w:r>
+    </w:p>
+    <w:p>
+      <w:pPr>
+        <w:numPr>
+          <w:ilvl w:val="0"/>
+          <w:numId w:val="17"/>
+        </w:numPr>
+        <w:ind w:left="2160" w:hanging="359"/>
+        <w:contextualSpacing w:val="1"/>
+        <w:rPr>
+          <w:rFonts w:cs="Trebuchet MS" w:hAnsi="Trebuchet MS" w:eastAsia="Trebuchet MS" w:ascii="Trebuchet MS"/>
+          <w:b w:val="1"/>
+          <w:sz w:val="26"/>
+          <w:u w:val="none"/>
+        </w:rPr>
+      </w:pPr>
+      <w:r>
+        <w:rPr>
+          <w:rFonts w:cs="Trebuchet MS" w:hAnsi="Trebuchet MS" w:eastAsia="Trebuchet MS" w:ascii="Trebuchet MS"/>
+          <w:b w:val="1"/>
+          <w:sz w:val="26"/>
+          <w:rtl w:val="0"/>
+        </w:rPr>
+        <w:t xml:space="preserve">System present selected code example for user.</w:t>
+      </w:r>
+    </w:p>
+    <w:p>
+      <w:pPr>
+        <w:contextualSpacing w:val="0"/>
+      </w:pPr>
+      <w:r>
+        <w:rPr>
+          <w:rFonts w:cs="Trebuchet MS" w:hAnsi="Trebuchet MS" w:eastAsia="Trebuchet MS" w:ascii="Trebuchet MS"/>
+          <w:b w:val="1"/>
+          <w:sz w:val="26"/>
+          <w:rtl w:val="0"/>
+        </w:rPr>
+        <w:t xml:space="preserve">Alternative scenario</w:t>
+      </w:r>
+    </w:p>
+    <w:p>
+      <w:pPr>
+        <w:numPr>
+          <w:ilvl w:val="0"/>
+          <w:numId w:val="10"/>
         </w:numPr>
         <w:ind w:left="1440" w:hanging="359"/>
         <w:contextualSpacing w:val="1"/>
@@ -1039,107 +1977,16 @@
           <w:rFonts w:cs="Trebuchet MS" w:hAnsi="Trebuchet MS" w:eastAsia="Trebuchet MS" w:ascii="Trebuchet MS"/>
           <w:b w:val="1"/>
           <w:sz w:val="26"/>
-          <w:u w:val="none"/>
-        </w:rPr>
-      </w:pPr>
-      <w:r>
-        <w:rPr>
-          <w:rFonts w:cs="Trebuchet MS" w:hAnsi="Trebuchet MS" w:eastAsia="Trebuchet MS" w:ascii="Trebuchet MS"/>
-          <w:b w:val="1"/>
-          <w:sz w:val="26"/>
-          <w:rtl w:val="0"/>
-        </w:rPr>
-        <w:t xml:space="preserve">User want to authenticate.</w:t>
-      </w:r>
-    </w:p>
-    <w:p>
-      <w:pPr>
-        <w:numPr>
-          <w:ilvl w:val="0"/>
-          <w:numId w:val="19"/>
-        </w:numPr>
-        <w:ind w:left="1440" w:hanging="359"/>
-        <w:contextualSpacing w:val="1"/>
-        <w:rPr>
-          <w:rFonts w:cs="Trebuchet MS" w:hAnsi="Trebuchet MS" w:eastAsia="Trebuchet MS" w:ascii="Trebuchet MS"/>
-          <w:b w:val="1"/>
-          <w:sz w:val="26"/>
-          <w:u w:val="none"/>
-        </w:rPr>
-      </w:pPr>
-      <w:r>
-        <w:rPr>
-          <w:rFonts w:cs="Trebuchet MS" w:hAnsi="Trebuchet MS" w:eastAsia="Trebuchet MS" w:ascii="Trebuchet MS"/>
-          <w:b w:val="1"/>
-          <w:sz w:val="26"/>
-          <w:rtl w:val="0"/>
-        </w:rPr>
-        <w:t xml:space="preserve">System show neassary credentials. And ask if user want to save credentials.</w:t>
-      </w:r>
-    </w:p>
-    <w:p>
-      <w:pPr>
-        <w:numPr>
-          <w:ilvl w:val="0"/>
-          <w:numId w:val="19"/>
-        </w:numPr>
-        <w:ind w:left="1440" w:hanging="359"/>
-        <w:contextualSpacing w:val="1"/>
-        <w:rPr>
-          <w:rFonts w:cs="Trebuchet MS" w:hAnsi="Trebuchet MS" w:eastAsia="Trebuchet MS" w:ascii="Trebuchet MS"/>
-          <w:b w:val="1"/>
-          <w:sz w:val="26"/>
-          <w:u w:val="none"/>
-        </w:rPr>
-      </w:pPr>
-      <w:r>
-        <w:rPr>
-          <w:rFonts w:cs="Trebuchet MS" w:hAnsi="Trebuchet MS" w:eastAsia="Trebuchet MS" w:ascii="Trebuchet MS"/>
-          <w:b w:val="1"/>
-          <w:sz w:val="26"/>
-          <w:rtl w:val="0"/>
-        </w:rPr>
-        <w:t xml:space="preserve">User apply credentials and submit.</w:t>
-      </w:r>
-    </w:p>
-    <w:p>
-      <w:pPr>
-        <w:numPr>
-          <w:ilvl w:val="0"/>
-          <w:numId w:val="19"/>
-        </w:numPr>
-        <w:ind w:left="1440" w:hanging="359"/>
-        <w:contextualSpacing w:val="1"/>
-        <w:rPr>
-          <w:rFonts w:cs="Trebuchet MS" w:hAnsi="Trebuchet MS" w:eastAsia="Trebuchet MS" w:ascii="Trebuchet MS"/>
-          <w:b w:val="1"/>
-          <w:sz w:val="26"/>
-          <w:u w:val="none"/>
-        </w:rPr>
-      </w:pPr>
-      <w:r>
-        <w:rPr>
-          <w:rFonts w:cs="Trebuchet MS" w:hAnsi="Trebuchet MS" w:eastAsia="Trebuchet MS" w:ascii="Trebuchet MS"/>
-          <w:b w:val="1"/>
-          <w:sz w:val="26"/>
-          <w:rtl w:val="0"/>
-        </w:rPr>
-        <w:t xml:space="preserve">System authenticate user redirect to another page and present a confirmation message.</w:t>
-      </w:r>
-    </w:p>
-    <w:p>
-      <w:pPr>
-        <w:contextualSpacing w:val="0"/>
-        <w:rPr/>
-      </w:pPr>
-      <w:r>
-        <w:rPr>
-          <w:rFonts w:cs="Trebuchet MS" w:hAnsi="Trebuchet MS" w:eastAsia="Trebuchet MS" w:ascii="Trebuchet MS"/>
-          <w:b w:val="1"/>
-          <w:sz w:val="26"/>
-          <w:rtl w:val="0"/>
-        </w:rPr>
-        <w:t xml:space="preserve">Alternative scenario</w:t>
+        </w:rPr>
+      </w:pPr>
+      <w:r>
+        <w:rPr>
+          <w:rFonts w:cs="Trebuchet MS" w:hAnsi="Trebuchet MS" w:eastAsia="Trebuchet MS" w:ascii="Trebuchet MS"/>
+          <w:b w:val="1"/>
+          <w:sz w:val="26"/>
+          <w:rtl w:val="0"/>
+        </w:rPr>
+        <w:t xml:space="preserve">a The user has no saved projects.</w:t>
       </w:r>
     </w:p>
     <w:p>
@@ -1163,14 +2010,14 @@
           <w:sz w:val="26"/>
           <w:rtl w:val="0"/>
         </w:rPr>
-        <w:t xml:space="preserve">a  User want to save credentials for automatic login.</w:t>
+        <w:t xml:space="preserve">System present error message indicating no projects exist.</w:t>
       </w:r>
     </w:p>
     <w:p>
       <w:pPr>
         <w:numPr>
           <w:ilvl w:val="0"/>
-          <w:numId w:val="15"/>
+          <w:numId w:val="11"/>
         </w:numPr>
         <w:ind w:left="1440" w:hanging="359"/>
         <w:contextualSpacing w:val="1"/>
@@ -1178,81 +2025,6 @@
           <w:rFonts w:cs="Trebuchet MS" w:hAnsi="Trebuchet MS" w:eastAsia="Trebuchet MS" w:ascii="Trebuchet MS"/>
           <w:b w:val="1"/>
           <w:sz w:val="26"/>
-          <w:u w:val="none"/>
-        </w:rPr>
-      </w:pPr>
-      <w:r>
-        <w:rPr>
-          <w:rFonts w:cs="Trebuchet MS" w:hAnsi="Trebuchet MS" w:eastAsia="Trebuchet MS" w:ascii="Trebuchet MS"/>
-          <w:b w:val="1"/>
-          <w:sz w:val="26"/>
-          <w:rtl w:val="0"/>
-        </w:rPr>
-        <w:t xml:space="preserve"> The system authenticate user and show user that credentials was saved for a certain time.</w:t>
-      </w:r>
-    </w:p>
-    <w:p>
-      <w:pPr>
-        <w:numPr>
-          <w:ilvl w:val="0"/>
-          <w:numId w:val="7"/>
-        </w:numPr>
-        <w:ind w:left="1440" w:hanging="359"/>
-        <w:contextualSpacing w:val="1"/>
-        <w:rPr>
-          <w:rFonts w:cs="Trebuchet MS" w:hAnsi="Trebuchet MS" w:eastAsia="Trebuchet MS" w:ascii="Trebuchet MS"/>
-          <w:b w:val="1"/>
-          <w:sz w:val="26"/>
-        </w:rPr>
-      </w:pPr>
-      <w:r>
-        <w:rPr>
-          <w:rFonts w:cs="Trebuchet MS" w:hAnsi="Trebuchet MS" w:eastAsia="Trebuchet MS" w:ascii="Trebuchet MS"/>
-          <w:b w:val="1"/>
-          <w:sz w:val="26"/>
-          <w:rtl w:val="0"/>
-        </w:rPr>
-        <w:t xml:space="preserve">a The user provide incorrect credentials.</w:t>
-      </w:r>
-    </w:p>
-    <w:p>
-      <w:pPr>
-        <w:numPr>
-          <w:ilvl w:val="0"/>
-          <w:numId w:val="6"/>
-        </w:numPr>
-        <w:ind w:left="1440" w:hanging="359"/>
-        <w:contextualSpacing w:val="1"/>
-        <w:rPr>
-          <w:rFonts w:cs="Trebuchet MS" w:hAnsi="Trebuchet MS" w:eastAsia="Trebuchet MS" w:ascii="Trebuchet MS"/>
-          <w:b w:val="1"/>
-          <w:sz w:val="26"/>
-          <w:u w:val="none"/>
-        </w:rPr>
-      </w:pPr>
-      <w:r>
-        <w:rPr>
-          <w:rFonts w:cs="Trebuchet MS" w:hAnsi="Trebuchet MS" w:eastAsia="Trebuchet MS" w:ascii="Trebuchet MS"/>
-          <w:b w:val="1"/>
-          <w:sz w:val="26"/>
-          <w:rtl w:val="0"/>
-        </w:rPr>
-        <w:t xml:space="preserve">System present error message indicating what was wrong.</w:t>
-      </w:r>
-    </w:p>
-    <w:p>
-      <w:pPr>
-        <w:numPr>
-          <w:ilvl w:val="0"/>
-          <w:numId w:val="6"/>
-        </w:numPr>
-        <w:ind w:left="1440" w:hanging="359"/>
-        <w:contextualSpacing w:val="1"/>
-        <w:rPr>
-          <w:rFonts w:cs="Trebuchet MS" w:hAnsi="Trebuchet MS" w:eastAsia="Trebuchet MS" w:ascii="Trebuchet MS"/>
-          <w:b w:val="1"/>
-          <w:sz w:val="26"/>
-          <w:u w:val="none"/>
         </w:rPr>
       </w:pPr>
       <w:r>
@@ -1331,142 +2103,12 @@
       </w:pPr>
       <w:r>
         <w:rPr>
-          <w:rtl w:val="0"/>
-        </w:rPr>
-      </w:r>
-    </w:p>
-    <w:p>
-      <w:pPr>
-        <w:contextualSpacing w:val="0"/>
-      </w:pPr>
-      <w:r>
-        <w:rPr>
-          <w:rtl w:val="0"/>
-        </w:rPr>
-      </w:r>
-    </w:p>
-    <w:p>
-      <w:pPr>
-        <w:contextualSpacing w:val="0"/>
-      </w:pPr>
-      <w:r>
-        <w:rPr>
-          <w:rtl w:val="0"/>
-        </w:rPr>
-      </w:r>
-    </w:p>
-    <w:p>
-      <w:pPr>
-        <w:contextualSpacing w:val="0"/>
-      </w:pPr>
-      <w:r>
-        <w:rPr>
-          <w:rtl w:val="0"/>
-        </w:rPr>
-      </w:r>
-    </w:p>
-    <w:p>
-      <w:pPr>
-        <w:contextualSpacing w:val="0"/>
-      </w:pPr>
-      <w:r>
-        <w:rPr>
-          <w:rtl w:val="0"/>
-        </w:rPr>
-      </w:r>
-    </w:p>
-    <w:p>
-      <w:pPr>
-        <w:contextualSpacing w:val="0"/>
-      </w:pPr>
-      <w:r>
-        <w:rPr>
-          <w:rtl w:val="0"/>
-        </w:rPr>
-      </w:r>
-    </w:p>
-    <w:p>
-      <w:pPr>
-        <w:contextualSpacing w:val="0"/>
-      </w:pPr>
-      <w:r>
-        <w:rPr>
-          <w:rtl w:val="0"/>
-        </w:rPr>
-      </w:r>
-    </w:p>
-    <w:p>
-      <w:pPr>
-        <w:contextualSpacing w:val="0"/>
-      </w:pPr>
-      <w:r>
-        <w:rPr>
-          <w:rtl w:val="0"/>
-        </w:rPr>
-      </w:r>
-    </w:p>
-    <w:p>
-      <w:pPr>
-        <w:contextualSpacing w:val="0"/>
-      </w:pPr>
-      <w:r>
-        <w:rPr>
-          <w:rtl w:val="0"/>
-        </w:rPr>
-      </w:r>
-    </w:p>
-    <w:p>
-      <w:pPr>
-        <w:contextualSpacing w:val="0"/>
-      </w:pPr>
-      <w:r>
-        <w:rPr>
-          <w:rtl w:val="0"/>
-        </w:rPr>
-      </w:r>
-    </w:p>
-    <w:p>
-      <w:pPr>
-        <w:contextualSpacing w:val="0"/>
-      </w:pPr>
-      <w:r>
-        <w:rPr>
-          <w:rtl w:val="0"/>
-        </w:rPr>
-      </w:r>
-    </w:p>
-    <w:p>
-      <w:pPr>
-        <w:contextualSpacing w:val="0"/>
-      </w:pPr>
-      <w:r>
-        <w:rPr>
-          <w:rtl w:val="0"/>
-        </w:rPr>
-      </w:r>
-    </w:p>
-    <w:p>
-      <w:pPr>
-        <w:contextualSpacing w:val="0"/>
-      </w:pPr>
-      <w:r>
-        <w:rPr>
-          <w:rtl w:val="0"/>
-        </w:rPr>
-      </w:r>
-    </w:p>
-    <w:p>
-      <w:pPr>
-        <w:contextualSpacing w:val="0"/>
-      </w:pPr>
-      <w:r>
-        <w:rPr>
-          <w:rFonts w:cs="Trebuchet MS" w:hAnsi="Trebuchet MS" w:eastAsia="Trebuchet MS" w:ascii="Trebuchet MS"/>
-          <w:b w:val="1"/>
-          <w:sz w:val="26"/>
-          <w:rtl w:val="0"/>
-        </w:rPr>
-        <w:t xml:space="preserve">UC4 Save Code Examples</w:t>
+          <w:rFonts w:cs="Trebuchet MS" w:hAnsi="Trebuchet MS" w:eastAsia="Trebuchet MS" w:ascii="Trebuchet MS"/>
+          <w:b w:val="1"/>
+          <w:sz w:val="26"/>
+          <w:rtl w:val="0"/>
+        </w:rPr>
+        <w:t xml:space="preserve">UC6 Zip code examples for user.</w:t>
       </w:r>
     </w:p>
     <w:p>
@@ -1494,7 +2136,6 @@
         <w:tab/>
         <w:t xml:space="preserve">Preconditions: </w:t>
         <w:tab/>
-        <w:t xml:space="preserve">UC1 Generate Code From UML</w:t>
       </w:r>
     </w:p>
     <w:p>
@@ -1545,7 +2186,7 @@
       <w:pPr>
         <w:numPr>
           <w:ilvl w:val="0"/>
-          <w:numId w:val="4"/>
+          <w:numId w:val="2"/>
         </w:numPr>
         <w:ind w:left="2160" w:hanging="359"/>
         <w:contextualSpacing w:val="1"/>
@@ -1553,24 +2194,23 @@
           <w:rFonts w:cs="Trebuchet MS" w:hAnsi="Trebuchet MS" w:eastAsia="Trebuchet MS" w:ascii="Trebuchet MS"/>
           <w:b w:val="1"/>
           <w:sz w:val="26"/>
-          <w:u w:val="none"/>
-        </w:rPr>
-      </w:pPr>
-      <w:r>
-        <w:rPr>
-          <w:rFonts w:cs="Trebuchet MS" w:hAnsi="Trebuchet MS" w:eastAsia="Trebuchet MS" w:ascii="Trebuchet MS"/>
-          <w:b w:val="1"/>
-          <w:sz w:val="26"/>
-          <w:rtl w:val="0"/>
-        </w:rPr>
-        <w:t xml:space="preserve">User want to save pseudo code. </w:t>
+        </w:rPr>
+      </w:pPr>
+      <w:r>
+        <w:rPr>
+          <w:rFonts w:cs="Trebuchet MS" w:hAnsi="Trebuchet MS" w:eastAsia="Trebuchet MS" w:ascii="Trebuchet MS"/>
+          <w:b w:val="1"/>
+          <w:sz w:val="26"/>
+          <w:rtl w:val="0"/>
+        </w:rPr>
+        <w:t xml:space="preserve">System present an option to save code locally.</w:t>
       </w:r>
     </w:p>
     <w:p>
       <w:pPr>
         <w:numPr>
           <w:ilvl w:val="0"/>
-          <w:numId w:val="4"/>
+          <w:numId w:val="2"/>
         </w:numPr>
         <w:ind w:left="2160" w:hanging="359"/>
         <w:contextualSpacing w:val="1"/>
@@ -1578,24 +2218,23 @@
           <w:rFonts w:cs="Trebuchet MS" w:hAnsi="Trebuchet MS" w:eastAsia="Trebuchet MS" w:ascii="Trebuchet MS"/>
           <w:b w:val="1"/>
           <w:sz w:val="26"/>
-          <w:u w:val="none"/>
-        </w:rPr>
-      </w:pPr>
-      <w:r>
-        <w:rPr>
-          <w:rFonts w:cs="Trebuchet MS" w:hAnsi="Trebuchet MS" w:eastAsia="Trebuchet MS" w:ascii="Trebuchet MS"/>
-          <w:b w:val="1"/>
-          <w:sz w:val="26"/>
-          <w:rtl w:val="0"/>
-        </w:rPr>
-        <w:t xml:space="preserve">System show a save choise.</w:t>
+        </w:rPr>
+      </w:pPr>
+      <w:r>
+        <w:rPr>
+          <w:rFonts w:cs="Trebuchet MS" w:hAnsi="Trebuchet MS" w:eastAsia="Trebuchet MS" w:ascii="Trebuchet MS"/>
+          <w:b w:val="1"/>
+          <w:sz w:val="26"/>
+          <w:rtl w:val="0"/>
+        </w:rPr>
+        <w:t xml:space="preserve">User choose to download code.</w:t>
       </w:r>
     </w:p>
     <w:p>
       <w:pPr>
         <w:numPr>
           <w:ilvl w:val="0"/>
-          <w:numId w:val="4"/>
+          <w:numId w:val="2"/>
         </w:numPr>
         <w:ind w:left="2160" w:hanging="359"/>
         <w:contextualSpacing w:val="1"/>
@@ -1603,24 +2242,23 @@
           <w:rFonts w:cs="Trebuchet MS" w:hAnsi="Trebuchet MS" w:eastAsia="Trebuchet MS" w:ascii="Trebuchet MS"/>
           <w:b w:val="1"/>
           <w:sz w:val="26"/>
-          <w:u w:val="none"/>
-        </w:rPr>
-      </w:pPr>
-      <w:r>
-        <w:rPr>
-          <w:rFonts w:cs="Trebuchet MS" w:hAnsi="Trebuchet MS" w:eastAsia="Trebuchet MS" w:ascii="Trebuchet MS"/>
-          <w:b w:val="1"/>
-          <w:sz w:val="26"/>
-          <w:rtl w:val="0"/>
-        </w:rPr>
-        <w:t xml:space="preserve">User submit savename. and press submit.</w:t>
+        </w:rPr>
+      </w:pPr>
+      <w:r>
+        <w:rPr>
+          <w:rFonts w:cs="Trebuchet MS" w:hAnsi="Trebuchet MS" w:eastAsia="Trebuchet MS" w:ascii="Trebuchet MS"/>
+          <w:b w:val="1"/>
+          <w:sz w:val="26"/>
+          <w:rtl w:val="0"/>
+        </w:rPr>
+        <w:t xml:space="preserve">System create files and present download link for browser.</w:t>
       </w:r>
     </w:p>
     <w:p>
       <w:pPr>
         <w:numPr>
           <w:ilvl w:val="0"/>
-          <w:numId w:val="4"/>
+          <w:numId w:val="2"/>
         </w:numPr>
         <w:ind w:left="2160" w:hanging="359"/>
         <w:contextualSpacing w:val="1"/>
@@ -1638,156 +2276,31 @@
           <w:sz w:val="26"/>
           <w:rtl w:val="0"/>
         </w:rPr>
-        <w:t xml:space="preserve">System store pseudo code. and present a confirmation message.</w:t>
-      </w:r>
-    </w:p>
-    <w:p>
-      <w:pPr>
-        <w:ind w:firstLine="720"/>
-        <w:contextualSpacing w:val="0"/>
-      </w:pPr>
-      <w:r>
-        <w:rPr>
-          <w:rFonts w:cs="Trebuchet MS" w:hAnsi="Trebuchet MS" w:eastAsia="Trebuchet MS" w:ascii="Trebuchet MS"/>
-          <w:b w:val="1"/>
-          <w:sz w:val="26"/>
-          <w:rtl w:val="0"/>
-        </w:rPr>
-        <w:t xml:space="preserve">Alternative Scenario</w:t>
-      </w:r>
-    </w:p>
-    <w:p>
-      <w:pPr>
-        <w:numPr>
-          <w:ilvl w:val="0"/>
-          <w:numId w:val="14"/>
-        </w:numPr>
-        <w:ind w:left="2160" w:hanging="359"/>
-        <w:contextualSpacing w:val="1"/>
-        <w:rPr>
-          <w:rFonts w:cs="Trebuchet MS" w:hAnsi="Trebuchet MS" w:eastAsia="Trebuchet MS" w:ascii="Trebuchet MS"/>
-          <w:b w:val="1"/>
-          <w:sz w:val="26"/>
-          <w:u w:val="none"/>
-        </w:rPr>
-      </w:pPr>
-      <w:r>
-        <w:rPr>
-          <w:rFonts w:cs="Trebuchet MS" w:hAnsi="Trebuchet MS" w:eastAsia="Trebuchet MS" w:ascii="Trebuchet MS"/>
-          <w:b w:val="1"/>
-          <w:sz w:val="26"/>
-          <w:rtl w:val="0"/>
-        </w:rPr>
-        <w:t xml:space="preserve">a The user provide incorrect input.</w:t>
-      </w:r>
-    </w:p>
-    <w:p>
-      <w:pPr>
-        <w:numPr>
-          <w:ilvl w:val="0"/>
-          <w:numId w:val="17"/>
-        </w:numPr>
-        <w:ind w:left="2160" w:hanging="359"/>
-        <w:contextualSpacing w:val="1"/>
-        <w:rPr>
-          <w:rFonts w:cs="Trebuchet MS" w:hAnsi="Trebuchet MS" w:eastAsia="Trebuchet MS" w:ascii="Trebuchet MS"/>
-          <w:b w:val="1"/>
-          <w:sz w:val="26"/>
-          <w:u w:val="none"/>
-        </w:rPr>
-      </w:pPr>
-      <w:r>
-        <w:rPr>
-          <w:rFonts w:cs="Trebuchet MS" w:hAnsi="Trebuchet MS" w:eastAsia="Trebuchet MS" w:ascii="Trebuchet MS"/>
-          <w:b w:val="1"/>
-          <w:sz w:val="26"/>
-          <w:rtl w:val="0"/>
-        </w:rPr>
-        <w:t xml:space="preserve">System present error message indicating what was wrong.</w:t>
-      </w:r>
-    </w:p>
-    <w:p>
-      <w:pPr>
-        <w:numPr>
-          <w:ilvl w:val="0"/>
-          <w:numId w:val="17"/>
-        </w:numPr>
-        <w:ind w:left="2160" w:hanging="359"/>
-        <w:contextualSpacing w:val="1"/>
-        <w:rPr>
-          <w:rFonts w:cs="Trebuchet MS" w:hAnsi="Trebuchet MS" w:eastAsia="Trebuchet MS" w:ascii="Trebuchet MS"/>
-          <w:b w:val="1"/>
-          <w:sz w:val="26"/>
-          <w:u w:val="none"/>
-        </w:rPr>
-      </w:pPr>
-      <w:r>
-        <w:rPr>
-          <w:rFonts w:cs="Trebuchet MS" w:hAnsi="Trebuchet MS" w:eastAsia="Trebuchet MS" w:ascii="Trebuchet MS"/>
-          <w:b w:val="1"/>
-          <w:sz w:val="26"/>
-          <w:rtl w:val="0"/>
-        </w:rPr>
-        <w:t xml:space="preserve">Step 2 in main scenario.</w:t>
-      </w:r>
-    </w:p>
-    <w:p>
-      <w:pPr>
-        <w:ind w:firstLine="720"/>
-        <w:contextualSpacing w:val="0"/>
-      </w:pPr>
-      <w:r>
-        <w:rPr>
-          <w:rtl w:val="0"/>
-        </w:rPr>
-      </w:r>
-    </w:p>
-    <w:p>
-      <w:pPr>
-        <w:contextualSpacing w:val="0"/>
-      </w:pPr>
-      <w:r>
-        <w:rPr>
-          <w:rFonts w:cs="Trebuchet MS" w:hAnsi="Trebuchet MS" w:eastAsia="Trebuchet MS" w:ascii="Trebuchet MS"/>
-          <w:b w:val="1"/>
-          <w:sz w:val="26"/>
-          <w:rtl w:val="0"/>
-        </w:rPr>
-        <w:tab/>
-      </w:r>
-    </w:p>
-    <w:p>
-      <w:pPr>
-        <w:contextualSpacing w:val="0"/>
-      </w:pPr>
-      <w:r>
-        <w:rPr>
-          <w:rtl w:val="0"/>
-        </w:rPr>
-      </w:r>
-    </w:p>
-    <w:p>
-      <w:pPr>
-        <w:contextualSpacing w:val="0"/>
-      </w:pPr>
-      <w:r>
-        <w:rPr>
-          <w:rtl w:val="0"/>
-        </w:rPr>
-      </w:r>
-    </w:p>
-    <w:p>
-      <w:pPr>
-        <w:contextualSpacing w:val="0"/>
-      </w:pPr>
-      <w:r>
-        <w:rPr>
-          <w:rFonts w:cs="Trebuchet MS" w:hAnsi="Trebuchet MS" w:eastAsia="Trebuchet MS" w:ascii="Trebuchet MS"/>
-          <w:b w:val="1"/>
-          <w:sz w:val="26"/>
-          <w:rtl w:val="0"/>
-        </w:rPr>
-        <w:t xml:space="preserve">UC5 Load saved Code examples</w:t>
+        <w:t xml:space="preserve">User confirms and download.</w:t>
+      </w:r>
+    </w:p>
+    <w:p>
+      <w:pPr>
+        <w:contextualSpacing w:val="0"/>
+      </w:pPr>
+      <w:r>
+        <w:rPr>
+          <w:rtl w:val="0"/>
+        </w:rPr>
+      </w:r>
+    </w:p>
+    <w:p>
+      <w:pPr>
+        <w:contextualSpacing w:val="0"/>
+      </w:pPr>
+      <w:r>
+        <w:rPr>
+          <w:rFonts w:cs="Trebuchet MS" w:hAnsi="Trebuchet MS" w:eastAsia="Trebuchet MS" w:ascii="Trebuchet MS"/>
+          <w:b w:val="1"/>
+          <w:sz w:val="26"/>
+          <w:rtl w:val="0"/>
+        </w:rPr>
+        <w:t xml:space="preserve">UC7 Delete project</w:t>
       </w:r>
     </w:p>
     <w:p>
@@ -1844,313 +2357,7 @@
           <w:sz w:val="26"/>
           <w:rtl w:val="0"/>
         </w:rPr>
-        <w:t xml:space="preserve">UC3 Save Code Examples</w:t>
-      </w:r>
-    </w:p>
-    <w:p>
-      <w:pPr>
-        <w:contextualSpacing w:val="0"/>
-      </w:pPr>
-      <w:r>
-        <w:rPr>
-          <w:rFonts w:cs="Trebuchet MS" w:hAnsi="Trebuchet MS" w:eastAsia="Trebuchet MS" w:ascii="Trebuchet MS"/>
-          <w:b w:val="1"/>
-          <w:sz w:val="26"/>
-          <w:rtl w:val="0"/>
-        </w:rPr>
-        <w:tab/>
-      </w:r>
-    </w:p>
-    <w:p>
-      <w:pPr>
-        <w:contextualSpacing w:val="0"/>
-      </w:pPr>
-      <w:r>
-        <w:rPr>
-          <w:rFonts w:cs="Trebuchet MS" w:hAnsi="Trebuchet MS" w:eastAsia="Trebuchet MS" w:ascii="Trebuchet MS"/>
-          <w:b w:val="1"/>
-          <w:sz w:val="26"/>
-          <w:rtl w:val="0"/>
-        </w:rPr>
-        <w:tab/>
-        <w:t xml:space="preserve">Main scenario</w:t>
-      </w:r>
-    </w:p>
-    <w:p>
-      <w:pPr>
-        <w:numPr>
-          <w:ilvl w:val="0"/>
-          <w:numId w:val="16"/>
-        </w:numPr>
-        <w:ind w:left="2160" w:hanging="359"/>
-        <w:contextualSpacing w:val="1"/>
-        <w:rPr>
-          <w:rFonts w:cs="Trebuchet MS" w:hAnsi="Trebuchet MS" w:eastAsia="Trebuchet MS" w:ascii="Trebuchet MS"/>
-          <w:b w:val="1"/>
-          <w:sz w:val="26"/>
-          <w:u w:val="none"/>
-        </w:rPr>
-      </w:pPr>
-      <w:r>
-        <w:rPr>
-          <w:rFonts w:cs="Trebuchet MS" w:hAnsi="Trebuchet MS" w:eastAsia="Trebuchet MS" w:ascii="Trebuchet MS"/>
-          <w:b w:val="1"/>
-          <w:sz w:val="26"/>
-          <w:rtl w:val="0"/>
-        </w:rPr>
-        <w:t xml:space="preserve">System present a load option for saved pseudo code by this user.</w:t>
-      </w:r>
-    </w:p>
-    <w:p>
-      <w:pPr>
-        <w:numPr>
-          <w:ilvl w:val="0"/>
-          <w:numId w:val="16"/>
-        </w:numPr>
-        <w:ind w:left="2160" w:hanging="359"/>
-        <w:contextualSpacing w:val="1"/>
-        <w:rPr>
-          <w:rFonts w:cs="Trebuchet MS" w:hAnsi="Trebuchet MS" w:eastAsia="Trebuchet MS" w:ascii="Trebuchet MS"/>
-          <w:b w:val="1"/>
-          <w:sz w:val="26"/>
-          <w:u w:val="none"/>
-        </w:rPr>
-      </w:pPr>
-      <w:r>
-        <w:rPr>
-          <w:rFonts w:cs="Trebuchet MS" w:hAnsi="Trebuchet MS" w:eastAsia="Trebuchet MS" w:ascii="Trebuchet MS"/>
-          <w:b w:val="1"/>
-          <w:sz w:val="26"/>
-          <w:rtl w:val="0"/>
-        </w:rPr>
-        <w:t xml:space="preserve">User select what previously saved pseudo code to load and press submit.</w:t>
-      </w:r>
-    </w:p>
-    <w:p>
-      <w:pPr>
-        <w:numPr>
-          <w:ilvl w:val="0"/>
-          <w:numId w:val="16"/>
-        </w:numPr>
-        <w:ind w:left="2160" w:hanging="359"/>
-        <w:contextualSpacing w:val="1"/>
-        <w:rPr>
-          <w:rFonts w:cs="Trebuchet MS" w:hAnsi="Trebuchet MS" w:eastAsia="Trebuchet MS" w:ascii="Trebuchet MS"/>
-          <w:b w:val="1"/>
-          <w:sz w:val="26"/>
-          <w:u w:val="none"/>
-        </w:rPr>
-      </w:pPr>
-      <w:r>
-        <w:rPr>
-          <w:rFonts w:cs="Trebuchet MS" w:hAnsi="Trebuchet MS" w:eastAsia="Trebuchet MS" w:ascii="Trebuchet MS"/>
-          <w:b w:val="1"/>
-          <w:sz w:val="26"/>
-          <w:rtl w:val="0"/>
-        </w:rPr>
-        <w:t xml:space="preserve">System present selected code example for user.</w:t>
-      </w:r>
-    </w:p>
-    <w:p>
-      <w:pPr>
-        <w:contextualSpacing w:val="0"/>
-      </w:pPr>
-      <w:r>
-        <w:rPr>
-          <w:rFonts w:cs="Trebuchet MS" w:hAnsi="Trebuchet MS" w:eastAsia="Trebuchet MS" w:ascii="Trebuchet MS"/>
-          <w:b w:val="1"/>
-          <w:sz w:val="26"/>
-          <w:rtl w:val="0"/>
-        </w:rPr>
-        <w:t xml:space="preserve">Alternative scenario</w:t>
-      </w:r>
-    </w:p>
-    <w:p>
-      <w:pPr>
-        <w:numPr>
-          <w:ilvl w:val="0"/>
-          <w:numId w:val="9"/>
-        </w:numPr>
-        <w:ind w:left="1440" w:hanging="359"/>
-        <w:contextualSpacing w:val="1"/>
-        <w:rPr>
-          <w:rFonts w:cs="Trebuchet MS" w:hAnsi="Trebuchet MS" w:eastAsia="Trebuchet MS" w:ascii="Trebuchet MS"/>
-          <w:b w:val="1"/>
-          <w:sz w:val="26"/>
-        </w:rPr>
-      </w:pPr>
-      <w:r>
-        <w:rPr>
-          <w:rFonts w:cs="Trebuchet MS" w:hAnsi="Trebuchet MS" w:eastAsia="Trebuchet MS" w:ascii="Trebuchet MS"/>
-          <w:b w:val="1"/>
-          <w:sz w:val="26"/>
-          <w:rtl w:val="0"/>
-        </w:rPr>
-        <w:t xml:space="preserve">a The user has no saved projects.</w:t>
-      </w:r>
-    </w:p>
-    <w:p>
-      <w:pPr>
-        <w:numPr>
-          <w:ilvl w:val="0"/>
-          <w:numId w:val="10"/>
-        </w:numPr>
-        <w:ind w:left="1440" w:hanging="359"/>
-        <w:contextualSpacing w:val="1"/>
-        <w:rPr>
-          <w:rFonts w:cs="Trebuchet MS" w:hAnsi="Trebuchet MS" w:eastAsia="Trebuchet MS" w:ascii="Trebuchet MS"/>
-          <w:b w:val="1"/>
-          <w:sz w:val="26"/>
-        </w:rPr>
-      </w:pPr>
-      <w:r>
-        <w:rPr>
-          <w:rFonts w:cs="Trebuchet MS" w:hAnsi="Trebuchet MS" w:eastAsia="Trebuchet MS" w:ascii="Trebuchet MS"/>
-          <w:b w:val="1"/>
-          <w:sz w:val="26"/>
-          <w:rtl w:val="0"/>
-        </w:rPr>
-        <w:t xml:space="preserve">System present error message indicating no projects exist.</w:t>
-      </w:r>
-    </w:p>
-    <w:p>
-      <w:pPr>
-        <w:numPr>
-          <w:ilvl w:val="0"/>
-          <w:numId w:val="10"/>
-        </w:numPr>
-        <w:ind w:left="1440" w:hanging="359"/>
-        <w:contextualSpacing w:val="1"/>
-        <w:rPr>
-          <w:rFonts w:cs="Trebuchet MS" w:hAnsi="Trebuchet MS" w:eastAsia="Trebuchet MS" w:ascii="Trebuchet MS"/>
-          <w:b w:val="1"/>
-          <w:sz w:val="26"/>
-        </w:rPr>
-      </w:pPr>
-      <w:r>
-        <w:rPr>
-          <w:rFonts w:cs="Trebuchet MS" w:hAnsi="Trebuchet MS" w:eastAsia="Trebuchet MS" w:ascii="Trebuchet MS"/>
-          <w:b w:val="1"/>
-          <w:sz w:val="26"/>
-          <w:rtl w:val="0"/>
-        </w:rPr>
-        <w:t xml:space="preserve">Step 2 in main scenario.</w:t>
-      </w:r>
-    </w:p>
-    <w:p>
-      <w:pPr>
-        <w:contextualSpacing w:val="0"/>
-      </w:pPr>
-      <w:r>
-        <w:rPr>
-          <w:rtl w:val="0"/>
-        </w:rPr>
-      </w:r>
-    </w:p>
-    <w:p>
-      <w:pPr>
-        <w:contextualSpacing w:val="0"/>
-      </w:pPr>
-      <w:r>
-        <w:rPr>
-          <w:rtl w:val="0"/>
-        </w:rPr>
-      </w:r>
-    </w:p>
-    <w:p>
-      <w:pPr>
-        <w:contextualSpacing w:val="0"/>
-      </w:pPr>
-      <w:r>
-        <w:rPr>
-          <w:rtl w:val="0"/>
-        </w:rPr>
-      </w:r>
-    </w:p>
-    <w:p>
-      <w:pPr>
-        <w:contextualSpacing w:val="0"/>
-      </w:pPr>
-      <w:r>
-        <w:rPr>
-          <w:rtl w:val="0"/>
-        </w:rPr>
-      </w:r>
-    </w:p>
-    <w:p>
-      <w:pPr>
-        <w:contextualSpacing w:val="0"/>
-      </w:pPr>
-      <w:r>
-        <w:rPr>
-          <w:rtl w:val="0"/>
-        </w:rPr>
-      </w:r>
-    </w:p>
-    <w:p>
-      <w:pPr>
-        <w:contextualSpacing w:val="0"/>
-      </w:pPr>
-      <w:r>
-        <w:rPr>
-          <w:rtl w:val="0"/>
-        </w:rPr>
-      </w:r>
-    </w:p>
-    <w:p>
-      <w:pPr>
-        <w:contextualSpacing w:val="0"/>
-      </w:pPr>
-      <w:r>
-        <w:rPr>
-          <w:rFonts w:cs="Trebuchet MS" w:hAnsi="Trebuchet MS" w:eastAsia="Trebuchet MS" w:ascii="Trebuchet MS"/>
-          <w:b w:val="1"/>
-          <w:sz w:val="26"/>
-          <w:rtl w:val="0"/>
-        </w:rPr>
-        <w:t xml:space="preserve">UC6 Zip code examples for user.</w:t>
-      </w:r>
-    </w:p>
-    <w:p>
-      <w:pPr>
-        <w:ind w:left="720" w:firstLine="0"/>
-        <w:contextualSpacing w:val="0"/>
-      </w:pPr>
-      <w:r>
-        <w:rPr>
-          <w:rtl w:val="0"/>
-        </w:rPr>
-      </w:r>
-    </w:p>
-    <w:p>
-      <w:pPr>
-        <w:contextualSpacing w:val="0"/>
-      </w:pPr>
-      <w:r>
-        <w:rPr>
-          <w:rFonts w:cs="Trebuchet MS" w:hAnsi="Trebuchet MS" w:eastAsia="Trebuchet MS" w:ascii="Trebuchet MS"/>
-          <w:b w:val="1"/>
-          <w:sz w:val="26"/>
-          <w:rtl w:val="0"/>
-        </w:rPr>
-        <w:tab/>
-        <w:t xml:space="preserve">Preconditions: </w:t>
-        <w:tab/>
-      </w:r>
-    </w:p>
-    <w:p>
-      <w:pPr>
-        <w:ind w:left="2160" w:firstLine="720"/>
-        <w:contextualSpacing w:val="0"/>
-      </w:pPr>
-      <w:r>
-        <w:rPr>
-          <w:rFonts w:cs="Trebuchet MS" w:hAnsi="Trebuchet MS" w:eastAsia="Trebuchet MS" w:ascii="Trebuchet MS"/>
-          <w:b w:val="1"/>
-          <w:sz w:val="26"/>
-          <w:rtl w:val="0"/>
-        </w:rPr>
-        <w:t xml:space="preserve">UC2 Authenticated user </w:t>
+        <w:t xml:space="preserve">UC4 Save Code Examples</w:t>
       </w:r>
     </w:p>
     <w:p>
@@ -2203,7 +2410,7 @@
           <w:sz w:val="26"/>
           <w:rtl w:val="0"/>
         </w:rPr>
-        <w:t xml:space="preserve">System present an option to save code locally.</w:t>
+        <w:t xml:space="preserve">System present an option to Delete saved projects</w:t>
       </w:r>
     </w:p>
     <w:p>
@@ -2227,7 +2434,7 @@
           <w:sz w:val="26"/>
           <w:rtl w:val="0"/>
         </w:rPr>
-        <w:t xml:space="preserve">User choose to download code.</w:t>
+        <w:t xml:space="preserve">User choose to delete project</w:t>
       </w:r>
     </w:p>
     <w:p>
@@ -2251,32 +2458,17 @@
           <w:sz w:val="26"/>
           <w:rtl w:val="0"/>
         </w:rPr>
-        <w:t xml:space="preserve">System create files and present download link for browser.</w:t>
-      </w:r>
-    </w:p>
-    <w:p>
-      <w:pPr>
-        <w:numPr>
-          <w:ilvl w:val="0"/>
-          <w:numId w:val="1"/>
-        </w:numPr>
-        <w:ind w:left="2160" w:hanging="359"/>
-        <w:contextualSpacing w:val="1"/>
-        <w:rPr>
-          <w:rFonts w:cs="Trebuchet MS" w:hAnsi="Trebuchet MS" w:eastAsia="Trebuchet MS" w:ascii="Trebuchet MS"/>
-          <w:b w:val="1"/>
-          <w:sz w:val="26"/>
-          <w:u w:val="none"/>
-        </w:rPr>
-      </w:pPr>
-      <w:r>
-        <w:rPr>
-          <w:rFonts w:cs="Trebuchet MS" w:hAnsi="Trebuchet MS" w:eastAsia="Trebuchet MS" w:ascii="Trebuchet MS"/>
-          <w:b w:val="1"/>
-          <w:sz w:val="26"/>
-          <w:rtl w:val="0"/>
-        </w:rPr>
-        <w:t xml:space="preserve">User confirms and download.</w:t>
+        <w:t xml:space="preserve">System remove project and present succesful message.</w:t>
+      </w:r>
+    </w:p>
+    <w:p>
+      <w:pPr>
+        <w:contextualSpacing w:val="0"/>
+      </w:pPr>
+      <w:r>
+        <w:rPr>
+          <w:rtl w:val="0"/>
+        </w:rPr>
       </w:r>
     </w:p>
     <w:p>
@@ -2685,7 +2877,7 @@
       <w:lvlText w:val="%1."/>
       <w:lvlJc w:val="left"/>
       <w:pPr>
-        <w:ind w:left="1440" w:firstLine="1080"/>
+        <w:ind w:left="2160" w:firstLine="1800"/>
       </w:pPr>
       <w:rPr>
         <w:u w:val="none"/>
@@ -2697,7 +2889,7 @@
       <w:lvlText w:val="%2."/>
       <w:lvlJc w:val="left"/>
       <w:pPr>
-        <w:ind w:left="2160" w:firstLine="1800"/>
+        <w:ind w:left="2880" w:firstLine="2520"/>
       </w:pPr>
       <w:rPr>
         <w:u w:val="none"/>
@@ -2709,7 +2901,7 @@
       <w:lvlText w:val="%3."/>
       <w:lvlJc w:val="right"/>
       <w:pPr>
-        <w:ind w:left="2880" w:firstLine="2520"/>
+        <w:ind w:left="3600" w:firstLine="3240"/>
       </w:pPr>
       <w:rPr>
         <w:u w:val="none"/>
@@ -2721,7 +2913,7 @@
       <w:lvlText w:val="%4."/>
       <w:lvlJc w:val="left"/>
       <w:pPr>
-        <w:ind w:left="3600" w:firstLine="3240"/>
+        <w:ind w:left="4320" w:firstLine="3960"/>
       </w:pPr>
       <w:rPr>
         <w:u w:val="none"/>
@@ -2733,7 +2925,7 @@
       <w:lvlText w:val="%5."/>
       <w:lvlJc w:val="left"/>
       <w:pPr>
-        <w:ind w:left="4320" w:firstLine="3960"/>
+        <w:ind w:left="5040" w:firstLine="4680"/>
       </w:pPr>
       <w:rPr>
         <w:u w:val="none"/>
@@ -2745,7 +2937,7 @@
       <w:lvlText w:val="%6."/>
       <w:lvlJc w:val="right"/>
       <w:pPr>
-        <w:ind w:left="5040" w:firstLine="4680"/>
+        <w:ind w:left="5760" w:firstLine="5400"/>
       </w:pPr>
       <w:rPr>
         <w:u w:val="none"/>
@@ -2757,7 +2949,7 @@
       <w:lvlText w:val="%7."/>
       <w:lvlJc w:val="left"/>
       <w:pPr>
-        <w:ind w:left="5760" w:firstLine="5400"/>
+        <w:ind w:left="6480" w:firstLine="6120"/>
       </w:pPr>
       <w:rPr>
         <w:u w:val="none"/>
@@ -2769,7 +2961,7 @@
       <w:lvlText w:val="%8."/>
       <w:lvlJc w:val="left"/>
       <w:pPr>
-        <w:ind w:left="6480" w:firstLine="6120"/>
+        <w:ind w:left="7200" w:firstLine="6840"/>
       </w:pPr>
       <w:rPr>
         <w:u w:val="none"/>
@@ -2781,7 +2973,7 @@
       <w:lvlText w:val="%9."/>
       <w:lvlJc w:val="right"/>
       <w:pPr>
-        <w:ind w:left="7200" w:firstLine="6840"/>
+        <w:ind w:left="7920" w:firstLine="7560"/>
       </w:pPr>
       <w:rPr>
         <w:u w:val="none"/>
@@ -2905,17 +3097,29 @@
       <w:lvlText w:val="%1."/>
       <w:lvlJc w:val="left"/>
       <w:pPr>
+        <w:ind w:left="1440" w:firstLine="1080"/>
+      </w:pPr>
+      <w:rPr>
+        <w:u w:val="none"/>
+      </w:rPr>
+    </w:lvl>
+    <w:lvl w:ilvl="1">
+      <w:start w:val="1"/>
+      <w:numFmt w:val="lowerLetter"/>
+      <w:lvlText w:val="%2."/>
+      <w:lvlJc w:val="left"/>
+      <w:pPr>
         <w:ind w:left="2160" w:firstLine="1800"/>
       </w:pPr>
       <w:rPr>
         <w:u w:val="none"/>
       </w:rPr>
     </w:lvl>
-    <w:lvl w:ilvl="1">
-      <w:start w:val="1"/>
-      <w:numFmt w:val="lowerLetter"/>
-      <w:lvlText w:val="%2."/>
-      <w:lvlJc w:val="left"/>
+    <w:lvl w:ilvl="2">
+      <w:start w:val="1"/>
+      <w:numFmt w:val="lowerRoman"/>
+      <w:lvlText w:val="%3."/>
+      <w:lvlJc w:val="right"/>
       <w:pPr>
         <w:ind w:left="2880" w:firstLine="2520"/>
       </w:pPr>
@@ -2923,11 +3127,11 @@
         <w:u w:val="none"/>
       </w:rPr>
     </w:lvl>
-    <w:lvl w:ilvl="2">
-      <w:start w:val="1"/>
-      <w:numFmt w:val="lowerRoman"/>
-      <w:lvlText w:val="%3."/>
-      <w:lvlJc w:val="right"/>
+    <w:lvl w:ilvl="3">
+      <w:start w:val="1"/>
+      <w:numFmt w:val="decimal"/>
+      <w:lvlText w:val="%4."/>
+      <w:lvlJc w:val="left"/>
       <w:pPr>
         <w:ind w:left="3600" w:firstLine="3240"/>
       </w:pPr>
@@ -2935,10 +3139,10 @@
         <w:u w:val="none"/>
       </w:rPr>
     </w:lvl>
-    <w:lvl w:ilvl="3">
-      <w:start w:val="1"/>
-      <w:numFmt w:val="decimal"/>
-      <w:lvlText w:val="%4."/>
+    <w:lvl w:ilvl="4">
+      <w:start w:val="1"/>
+      <w:numFmt w:val="lowerLetter"/>
+      <w:lvlText w:val="%5."/>
       <w:lvlJc w:val="left"/>
       <w:pPr>
         <w:ind w:left="4320" w:firstLine="3960"/>
@@ -2947,11 +3151,11 @@
         <w:u w:val="none"/>
       </w:rPr>
     </w:lvl>
-    <w:lvl w:ilvl="4">
-      <w:start w:val="1"/>
-      <w:numFmt w:val="lowerLetter"/>
-      <w:lvlText w:val="%5."/>
-      <w:lvlJc w:val="left"/>
+    <w:lvl w:ilvl="5">
+      <w:start w:val="1"/>
+      <w:numFmt w:val="lowerRoman"/>
+      <w:lvlText w:val="%6."/>
+      <w:lvlJc w:val="right"/>
       <w:pPr>
         <w:ind w:left="5040" w:firstLine="4680"/>
       </w:pPr>
@@ -2959,11 +3163,11 @@
         <w:u w:val="none"/>
       </w:rPr>
     </w:lvl>
-    <w:lvl w:ilvl="5">
-      <w:start w:val="1"/>
-      <w:numFmt w:val="lowerRoman"/>
-      <w:lvlText w:val="%6."/>
-      <w:lvlJc w:val="right"/>
+    <w:lvl w:ilvl="6">
+      <w:start w:val="1"/>
+      <w:numFmt w:val="decimal"/>
+      <w:lvlText w:val="%7."/>
+      <w:lvlJc w:val="left"/>
       <w:pPr>
         <w:ind w:left="5760" w:firstLine="5400"/>
       </w:pPr>
@@ -2971,10 +3175,10 @@
         <w:u w:val="none"/>
       </w:rPr>
     </w:lvl>
-    <w:lvl w:ilvl="6">
-      <w:start w:val="1"/>
-      <w:numFmt w:val="decimal"/>
-      <w:lvlText w:val="%7."/>
+    <w:lvl w:ilvl="7">
+      <w:start w:val="1"/>
+      <w:numFmt w:val="lowerLetter"/>
+      <w:lvlText w:val="%8."/>
       <w:lvlJc w:val="left"/>
       <w:pPr>
         <w:ind w:left="6480" w:firstLine="6120"/>
@@ -2983,25 +3187,13 @@
         <w:u w:val="none"/>
       </w:rPr>
     </w:lvl>
-    <w:lvl w:ilvl="7">
-      <w:start w:val="1"/>
-      <w:numFmt w:val="lowerLetter"/>
-      <w:lvlText w:val="%8."/>
-      <w:lvlJc w:val="left"/>
+    <w:lvl w:ilvl="8">
+      <w:start w:val="1"/>
+      <w:numFmt w:val="lowerRoman"/>
+      <w:lvlText w:val="%9."/>
+      <w:lvlJc w:val="right"/>
       <w:pPr>
         <w:ind w:left="7200" w:firstLine="6840"/>
-      </w:pPr>
-      <w:rPr>
-        <w:u w:val="none"/>
-      </w:rPr>
-    </w:lvl>
-    <w:lvl w:ilvl="8">
-      <w:start w:val="1"/>
-      <w:numFmt w:val="lowerRoman"/>
-      <w:lvlText w:val="%9."/>
-      <w:lvlJc w:val="right"/>
-      <w:pPr>
-        <w:ind w:left="7920" w:firstLine="7560"/>
       </w:pPr>
       <w:rPr>
         <w:u w:val="none"/>
@@ -3015,7 +3207,7 @@
       <w:lvlText w:val="%1."/>
       <w:lvlJc w:val="left"/>
       <w:pPr>
-        <w:ind w:left="1440" w:firstLine="1080"/>
+        <w:ind w:left="2160" w:firstLine="1800"/>
       </w:pPr>
       <w:rPr>
         <w:u w:val="none"/>
@@ -3027,7 +3219,7 @@
       <w:lvlText w:val="%2."/>
       <w:lvlJc w:val="left"/>
       <w:pPr>
-        <w:ind w:left="2160" w:firstLine="1800"/>
+        <w:ind w:left="2880" w:firstLine="2520"/>
       </w:pPr>
       <w:rPr>
         <w:u w:val="none"/>
@@ -3039,7 +3231,7 @@
       <w:lvlText w:val="%3."/>
       <w:lvlJc w:val="right"/>
       <w:pPr>
-        <w:ind w:left="2880" w:firstLine="2520"/>
+        <w:ind w:left="3600" w:firstLine="3240"/>
       </w:pPr>
       <w:rPr>
         <w:u w:val="none"/>
@@ -3051,7 +3243,7 @@
       <w:lvlText w:val="%4."/>
       <w:lvlJc w:val="left"/>
       <w:pPr>
-        <w:ind w:left="3600" w:firstLine="3240"/>
+        <w:ind w:left="4320" w:firstLine="3960"/>
       </w:pPr>
       <w:rPr>
         <w:u w:val="none"/>
@@ -3063,7 +3255,7 @@
       <w:lvlText w:val="%5."/>
       <w:lvlJc w:val="left"/>
       <w:pPr>
-        <w:ind w:left="4320" w:firstLine="3960"/>
+        <w:ind w:left="5040" w:firstLine="4680"/>
       </w:pPr>
       <w:rPr>
         <w:u w:val="none"/>
@@ -3075,7 +3267,7 @@
       <w:lvlText w:val="%6."/>
       <w:lvlJc w:val="right"/>
       <w:pPr>
-        <w:ind w:left="5040" w:firstLine="4680"/>
+        <w:ind w:left="5760" w:firstLine="5400"/>
       </w:pPr>
       <w:rPr>
         <w:u w:val="none"/>
@@ -3087,7 +3279,7 @@
       <w:lvlText w:val="%7."/>
       <w:lvlJc w:val="left"/>
       <w:pPr>
-        <w:ind w:left="5760" w:firstLine="5400"/>
+        <w:ind w:left="6480" w:firstLine="6120"/>
       </w:pPr>
       <w:rPr>
         <w:u w:val="none"/>
@@ -3099,7 +3291,7 @@
       <w:lvlText w:val="%8."/>
       <w:lvlJc w:val="left"/>
       <w:pPr>
-        <w:ind w:left="6480" w:firstLine="6120"/>
+        <w:ind w:left="7200" w:firstLine="6840"/>
       </w:pPr>
       <w:rPr>
         <w:u w:val="none"/>
@@ -3111,7 +3303,7 @@
       <w:lvlText w:val="%9."/>
       <w:lvlJc w:val="right"/>
       <w:pPr>
-        <w:ind w:left="7200" w:firstLine="6840"/>
+        <w:ind w:left="7920" w:firstLine="7560"/>
       </w:pPr>
       <w:rPr>
         <w:u w:val="none"/>
@@ -3230,7 +3422,7 @@
   </w:abstractNum>
   <w:abstractNum w:abstractNumId="7">
     <w:lvl w:ilvl="0">
-      <w:start w:val="4"/>
+      <w:start w:val="1"/>
       <w:numFmt w:val="decimal"/>
       <w:lvlText w:val="%1."/>
       <w:lvlJc w:val="left"/>
@@ -3340,12 +3532,12 @@
   </w:abstractNum>
   <w:abstractNum w:abstractNumId="8">
     <w:lvl w:ilvl="0">
-      <w:start w:val="1"/>
+      <w:start w:val="4"/>
       <w:numFmt w:val="decimal"/>
       <w:lvlText w:val="%1."/>
       <w:lvlJc w:val="left"/>
       <w:pPr>
-        <w:ind w:left="720" w:firstLine="360"/>
+        <w:ind w:left="1440" w:firstLine="1080"/>
       </w:pPr>
       <w:rPr>
         <w:u w:val="none"/>
@@ -3357,7 +3549,7 @@
       <w:lvlText w:val="%2."/>
       <w:lvlJc w:val="left"/>
       <w:pPr>
-        <w:ind w:left="1440" w:firstLine="1080"/>
+        <w:ind w:left="2160" w:firstLine="1800"/>
       </w:pPr>
       <w:rPr>
         <w:u w:val="none"/>
@@ -3367,9 +3559,9 @@
       <w:start w:val="1"/>
       <w:numFmt w:val="lowerRoman"/>
       <w:lvlText w:val="%3."/>
-      <w:lvlJc w:val="left"/>
-      <w:pPr>
-        <w:ind w:left="2160" w:firstLine="1800"/>
+      <w:lvlJc w:val="right"/>
+      <w:pPr>
+        <w:ind w:left="2880" w:firstLine="2520"/>
       </w:pPr>
       <w:rPr>
         <w:u w:val="none"/>
@@ -3381,7 +3573,7 @@
       <w:lvlText w:val="%4."/>
       <w:lvlJc w:val="left"/>
       <w:pPr>
-        <w:ind w:left="2880" w:firstLine="2520"/>
+        <w:ind w:left="3600" w:firstLine="3240"/>
       </w:pPr>
       <w:rPr>
         <w:u w:val="none"/>
@@ -3393,7 +3585,7 @@
       <w:lvlText w:val="%5."/>
       <w:lvlJc w:val="left"/>
       <w:pPr>
-        <w:ind w:left="3600" w:firstLine="3240"/>
+        <w:ind w:left="4320" w:firstLine="3960"/>
       </w:pPr>
       <w:rPr>
         <w:u w:val="none"/>
@@ -3403,9 +3595,9 @@
       <w:start w:val="1"/>
       <w:numFmt w:val="lowerRoman"/>
       <w:lvlText w:val="%6."/>
-      <w:lvlJc w:val="left"/>
-      <w:pPr>
-        <w:ind w:left="4320" w:firstLine="3960"/>
+      <w:lvlJc w:val="right"/>
+      <w:pPr>
+        <w:ind w:left="5040" w:firstLine="4680"/>
       </w:pPr>
       <w:rPr>
         <w:u w:val="none"/>
@@ -3417,7 +3609,7 @@
       <w:lvlText w:val="%7."/>
       <w:lvlJc w:val="left"/>
       <w:pPr>
-        <w:ind w:left="5040" w:firstLine="4680"/>
+        <w:ind w:left="5760" w:firstLine="5400"/>
       </w:pPr>
       <w:rPr>
         <w:u w:val="none"/>
@@ -3429,7 +3621,7 @@
       <w:lvlText w:val="%8."/>
       <w:lvlJc w:val="left"/>
       <w:pPr>
-        <w:ind w:left="5760" w:firstLine="5400"/>
+        <w:ind w:left="6480" w:firstLine="6120"/>
       </w:pPr>
       <w:rPr>
         <w:u w:val="none"/>
@@ -3439,9 +3631,9 @@
       <w:start w:val="1"/>
       <w:numFmt w:val="lowerRoman"/>
       <w:lvlText w:val="%9."/>
-      <w:lvlJc w:val="left"/>
-      <w:pPr>
-        <w:ind w:left="6480" w:firstLine="6120"/>
+      <w:lvlJc w:val="right"/>
+      <w:pPr>
+        <w:ind w:left="7200" w:firstLine="6840"/>
       </w:pPr>
       <w:rPr>
         <w:u w:val="none"/>
@@ -3455,16 +3647,28 @@
       <w:lvlText w:val="%1."/>
       <w:lvlJc w:val="left"/>
       <w:pPr>
+        <w:ind w:left="720" w:firstLine="360"/>
+      </w:pPr>
+      <w:rPr>
+        <w:u w:val="none"/>
+      </w:rPr>
+    </w:lvl>
+    <w:lvl w:ilvl="1">
+      <w:start w:val="1"/>
+      <w:numFmt w:val="lowerLetter"/>
+      <w:lvlText w:val="%2."/>
+      <w:lvlJc w:val="left"/>
+      <w:pPr>
         <w:ind w:left="1440" w:firstLine="1080"/>
       </w:pPr>
       <w:rPr>
         <w:u w:val="none"/>
       </w:rPr>
     </w:lvl>
-    <w:lvl w:ilvl="1">
-      <w:start w:val="1"/>
-      <w:numFmt w:val="lowerLetter"/>
-      <w:lvlText w:val="%2."/>
+    <w:lvl w:ilvl="2">
+      <w:start w:val="1"/>
+      <w:numFmt w:val="lowerRoman"/>
+      <w:lvlText w:val="%3."/>
       <w:lvlJc w:val="left"/>
       <w:pPr>
         <w:ind w:left="2160" w:firstLine="1800"/>
@@ -3473,11 +3677,11 @@
         <w:u w:val="none"/>
       </w:rPr>
     </w:lvl>
-    <w:lvl w:ilvl="2">
-      <w:start w:val="1"/>
-      <w:numFmt w:val="lowerRoman"/>
-      <w:lvlText w:val="%3."/>
-      <w:lvlJc w:val="right"/>
+    <w:lvl w:ilvl="3">
+      <w:start w:val="1"/>
+      <w:numFmt w:val="decimal"/>
+      <w:lvlText w:val="%4."/>
+      <w:lvlJc w:val="left"/>
       <w:pPr>
         <w:ind w:left="2880" w:firstLine="2520"/>
       </w:pPr>
@@ -3485,10 +3689,10 @@
         <w:u w:val="none"/>
       </w:rPr>
     </w:lvl>
-    <w:lvl w:ilvl="3">
-      <w:start w:val="1"/>
-      <w:numFmt w:val="decimal"/>
-      <w:lvlText w:val="%4."/>
+    <w:lvl w:ilvl="4">
+      <w:start w:val="1"/>
+      <w:numFmt w:val="lowerLetter"/>
+      <w:lvlText w:val="%5."/>
       <w:lvlJc w:val="left"/>
       <w:pPr>
         <w:ind w:left="3600" w:firstLine="3240"/>
@@ -3497,10 +3701,10 @@
         <w:u w:val="none"/>
       </w:rPr>
     </w:lvl>
-    <w:lvl w:ilvl="4">
-      <w:start w:val="1"/>
-      <w:numFmt w:val="lowerLetter"/>
-      <w:lvlText w:val="%5."/>
+    <w:lvl w:ilvl="5">
+      <w:start w:val="1"/>
+      <w:numFmt w:val="lowerRoman"/>
+      <w:lvlText w:val="%6."/>
       <w:lvlJc w:val="left"/>
       <w:pPr>
         <w:ind w:left="4320" w:firstLine="3960"/>
@@ -3509,11 +3713,11 @@
         <w:u w:val="none"/>
       </w:rPr>
     </w:lvl>
-    <w:lvl w:ilvl="5">
-      <w:start w:val="1"/>
-      <w:numFmt w:val="lowerRoman"/>
-      <w:lvlText w:val="%6."/>
-      <w:lvlJc w:val="right"/>
+    <w:lvl w:ilvl="6">
+      <w:start w:val="1"/>
+      <w:numFmt w:val="decimal"/>
+      <w:lvlText w:val="%7."/>
+      <w:lvlJc w:val="left"/>
       <w:pPr>
         <w:ind w:left="5040" w:firstLine="4680"/>
       </w:pPr>
@@ -3521,10 +3725,10 @@
         <w:u w:val="none"/>
       </w:rPr>
     </w:lvl>
-    <w:lvl w:ilvl="6">
-      <w:start w:val="1"/>
-      <w:numFmt w:val="decimal"/>
-      <w:lvlText w:val="%7."/>
+    <w:lvl w:ilvl="7">
+      <w:start w:val="1"/>
+      <w:numFmt w:val="lowerLetter"/>
+      <w:lvlText w:val="%8."/>
       <w:lvlJc w:val="left"/>
       <w:pPr>
         <w:ind w:left="5760" w:firstLine="5400"/>
@@ -3533,25 +3737,13 @@
         <w:u w:val="none"/>
       </w:rPr>
     </w:lvl>
-    <w:lvl w:ilvl="7">
-      <w:start w:val="1"/>
-      <w:numFmt w:val="lowerLetter"/>
-      <w:lvlText w:val="%8."/>
+    <w:lvl w:ilvl="8">
+      <w:start w:val="1"/>
+      <w:numFmt w:val="lowerRoman"/>
+      <w:lvlText w:val="%9."/>
       <w:lvlJc w:val="left"/>
       <w:pPr>
         <w:ind w:left="6480" w:firstLine="6120"/>
-      </w:pPr>
-      <w:rPr>
-        <w:u w:val="none"/>
-      </w:rPr>
-    </w:lvl>
-    <w:lvl w:ilvl="8">
-      <w:start w:val="1"/>
-      <w:numFmt w:val="lowerRoman"/>
-      <w:lvlText w:val="%9."/>
-      <w:lvlJc w:val="right"/>
-      <w:pPr>
-        <w:ind w:left="7200" w:firstLine="6840"/>
       </w:pPr>
       <w:rPr>
         <w:u w:val="none"/>
@@ -3670,7 +3862,7 @@
   </w:abstractNum>
   <w:abstractNum w:abstractNumId="11">
     <w:lvl w:ilvl="0">
-      <w:start w:val="3"/>
+      <w:start w:val="1"/>
       <w:numFmt w:val="decimal"/>
       <w:lvlText w:val="%1."/>
       <w:lvlJc w:val="left"/>
@@ -3780,7 +3972,7 @@
   </w:abstractNum>
   <w:abstractNum w:abstractNumId="12">
     <w:lvl w:ilvl="0">
-      <w:start w:val="1"/>
+      <w:start w:val="3"/>
       <w:numFmt w:val="decimal"/>
       <w:lvlText w:val="%1."/>
       <w:lvlJc w:val="left"/>
@@ -3895,7 +4087,7 @@
       <w:lvlText w:val="%1."/>
       <w:lvlJc w:val="left"/>
       <w:pPr>
-        <w:ind w:left="720" w:firstLine="360"/>
+        <w:ind w:left="1440" w:firstLine="1080"/>
       </w:pPr>
       <w:rPr>
         <w:u w:val="none"/>
@@ -3907,7 +4099,7 @@
       <w:lvlText w:val="%2."/>
       <w:lvlJc w:val="left"/>
       <w:pPr>
-        <w:ind w:left="1440" w:firstLine="1080"/>
+        <w:ind w:left="2160" w:firstLine="1800"/>
       </w:pPr>
       <w:rPr>
         <w:u w:val="none"/>
@@ -3919,7 +4111,7 @@
       <w:lvlText w:val="%3."/>
       <w:lvlJc w:val="right"/>
       <w:pPr>
-        <w:ind w:left="2160" w:firstLine="1800"/>
+        <w:ind w:left="2880" w:firstLine="2520"/>
       </w:pPr>
       <w:rPr>
         <w:u w:val="none"/>
@@ -3931,7 +4123,7 @@
       <w:lvlText w:val="%4."/>
       <w:lvlJc w:val="left"/>
       <w:pPr>
-        <w:ind w:left="2880" w:firstLine="2520"/>
+        <w:ind w:left="3600" w:firstLine="3240"/>
       </w:pPr>
       <w:rPr>
         <w:u w:val="none"/>
@@ -3943,7 +4135,7 @@
       <w:lvlText w:val="%5."/>
       <w:lvlJc w:val="left"/>
       <w:pPr>
-        <w:ind w:left="3600" w:firstLine="3240"/>
+        <w:ind w:left="4320" w:firstLine="3960"/>
       </w:pPr>
       <w:rPr>
         <w:u w:val="none"/>
@@ -3955,7 +4147,7 @@
       <w:lvlText w:val="%6."/>
       <w:lvlJc w:val="right"/>
       <w:pPr>
-        <w:ind w:left="4320" w:firstLine="3960"/>
+        <w:ind w:left="5040" w:firstLine="4680"/>
       </w:pPr>
       <w:rPr>
         <w:u w:val="none"/>
@@ -3967,7 +4159,7 @@
       <w:lvlText w:val="%7."/>
       <w:lvlJc w:val="left"/>
       <w:pPr>
-        <w:ind w:left="5040" w:firstLine="4680"/>
+        <w:ind w:left="5760" w:firstLine="5400"/>
       </w:pPr>
       <w:rPr>
         <w:u w:val="none"/>
@@ -3979,7 +4171,7 @@
       <w:lvlText w:val="%8."/>
       <w:lvlJc w:val="left"/>
       <w:pPr>
-        <w:ind w:left="5760" w:firstLine="5400"/>
+        <w:ind w:left="6480" w:firstLine="6120"/>
       </w:pPr>
       <w:rPr>
         <w:u w:val="none"/>
@@ -3991,7 +4183,7 @@
       <w:lvlText w:val="%9."/>
       <w:lvlJc w:val="right"/>
       <w:pPr>
-        <w:ind w:left="6480" w:firstLine="6120"/>
+        <w:ind w:left="7200" w:firstLine="6840"/>
       </w:pPr>
       <w:rPr>
         <w:u w:val="none"/>
@@ -4000,21 +4192,45 @@
   </w:abstractNum>
   <w:abstractNum w:abstractNumId="14">
     <w:lvl w:ilvl="0">
-      <w:start w:val="3"/>
+      <w:start w:val="1"/>
       <w:numFmt w:val="decimal"/>
       <w:lvlText w:val="%1."/>
       <w:lvlJc w:val="left"/>
       <w:pPr>
+        <w:ind w:left="720" w:firstLine="360"/>
+      </w:pPr>
+      <w:rPr>
+        <w:u w:val="none"/>
+      </w:rPr>
+    </w:lvl>
+    <w:lvl w:ilvl="1">
+      <w:start w:val="1"/>
+      <w:numFmt w:val="lowerLetter"/>
+      <w:lvlText w:val="%2."/>
+      <w:lvlJc w:val="left"/>
+      <w:pPr>
+        <w:ind w:left="1440" w:firstLine="1080"/>
+      </w:pPr>
+      <w:rPr>
+        <w:u w:val="none"/>
+      </w:rPr>
+    </w:lvl>
+    <w:lvl w:ilvl="2">
+      <w:start w:val="1"/>
+      <w:numFmt w:val="lowerRoman"/>
+      <w:lvlText w:val="%3."/>
+      <w:lvlJc w:val="right"/>
+      <w:pPr>
         <w:ind w:left="2160" w:firstLine="1800"/>
       </w:pPr>
       <w:rPr>
         <w:u w:val="none"/>
       </w:rPr>
     </w:lvl>
-    <w:lvl w:ilvl="1">
-      <w:start w:val="1"/>
-      <w:numFmt w:val="lowerLetter"/>
-      <w:lvlText w:val="%2."/>
+    <w:lvl w:ilvl="3">
+      <w:start w:val="1"/>
+      <w:numFmt w:val="decimal"/>
+      <w:lvlText w:val="%4."/>
       <w:lvlJc w:val="left"/>
       <w:pPr>
         <w:ind w:left="2880" w:firstLine="2520"/>
@@ -4023,11 +4239,11 @@
         <w:u w:val="none"/>
       </w:rPr>
     </w:lvl>
-    <w:lvl w:ilvl="2">
-      <w:start w:val="1"/>
-      <w:numFmt w:val="lowerRoman"/>
-      <w:lvlText w:val="%3."/>
-      <w:lvlJc w:val="right"/>
+    <w:lvl w:ilvl="4">
+      <w:start w:val="1"/>
+      <w:numFmt w:val="lowerLetter"/>
+      <w:lvlText w:val="%5."/>
+      <w:lvlJc w:val="left"/>
       <w:pPr>
         <w:ind w:left="3600" w:firstLine="3240"/>
       </w:pPr>
@@ -4035,11 +4251,11 @@
         <w:u w:val="none"/>
       </w:rPr>
     </w:lvl>
-    <w:lvl w:ilvl="3">
-      <w:start w:val="1"/>
-      <w:numFmt w:val="decimal"/>
-      <w:lvlText w:val="%4."/>
-      <w:lvlJc w:val="left"/>
+    <w:lvl w:ilvl="5">
+      <w:start w:val="1"/>
+      <w:numFmt w:val="lowerRoman"/>
+      <w:lvlText w:val="%6."/>
+      <w:lvlJc w:val="right"/>
       <w:pPr>
         <w:ind w:left="4320" w:firstLine="3960"/>
       </w:pPr>
@@ -4047,10 +4263,10 @@
         <w:u w:val="none"/>
       </w:rPr>
     </w:lvl>
-    <w:lvl w:ilvl="4">
-      <w:start w:val="1"/>
-      <w:numFmt w:val="lowerLetter"/>
-      <w:lvlText w:val="%5."/>
+    <w:lvl w:ilvl="6">
+      <w:start w:val="1"/>
+      <w:numFmt w:val="decimal"/>
+      <w:lvlText w:val="%7."/>
       <w:lvlJc w:val="left"/>
       <w:pPr>
         <w:ind w:left="5040" w:firstLine="4680"/>
@@ -4059,11 +4275,11 @@
         <w:u w:val="none"/>
       </w:rPr>
     </w:lvl>
-    <w:lvl w:ilvl="5">
-      <w:start w:val="1"/>
-      <w:numFmt w:val="lowerRoman"/>
-      <w:lvlText w:val="%6."/>
-      <w:lvlJc w:val="right"/>
+    <w:lvl w:ilvl="7">
+      <w:start w:val="1"/>
+      <w:numFmt w:val="lowerLetter"/>
+      <w:lvlText w:val="%8."/>
+      <w:lvlJc w:val="left"/>
       <w:pPr>
         <w:ind w:left="5760" w:firstLine="5400"/>
       </w:pPr>
@@ -4071,37 +4287,13 @@
         <w:u w:val="none"/>
       </w:rPr>
     </w:lvl>
-    <w:lvl w:ilvl="6">
-      <w:start w:val="1"/>
-      <w:numFmt w:val="decimal"/>
-      <w:lvlText w:val="%7."/>
-      <w:lvlJc w:val="left"/>
+    <w:lvl w:ilvl="8">
+      <w:start w:val="1"/>
+      <w:numFmt w:val="lowerRoman"/>
+      <w:lvlText w:val="%9."/>
+      <w:lvlJc w:val="right"/>
       <w:pPr>
         <w:ind w:left="6480" w:firstLine="6120"/>
-      </w:pPr>
-      <w:rPr>
-        <w:u w:val="none"/>
-      </w:rPr>
-    </w:lvl>
-    <w:lvl w:ilvl="7">
-      <w:start w:val="1"/>
-      <w:numFmt w:val="lowerLetter"/>
-      <w:lvlText w:val="%8."/>
-      <w:lvlJc w:val="left"/>
-      <w:pPr>
-        <w:ind w:left="7200" w:firstLine="6840"/>
-      </w:pPr>
-      <w:rPr>
-        <w:u w:val="none"/>
-      </w:rPr>
-    </w:lvl>
-    <w:lvl w:ilvl="8">
-      <w:start w:val="1"/>
-      <w:numFmt w:val="lowerRoman"/>
-      <w:lvlText w:val="%9."/>
-      <w:lvlJc w:val="right"/>
-      <w:pPr>
-        <w:ind w:left="7920" w:firstLine="7560"/>
       </w:pPr>
       <w:rPr>
         <w:u w:val="none"/>
@@ -4110,12 +4302,12 @@
   </w:abstractNum>
   <w:abstractNum w:abstractNumId="15">
     <w:lvl w:ilvl="0">
-      <w:start w:val="1"/>
+      <w:start w:val="3"/>
       <w:numFmt w:val="decimal"/>
       <w:lvlText w:val="%1."/>
       <w:lvlJc w:val="left"/>
       <w:pPr>
-        <w:ind w:left="1440" w:firstLine="1080"/>
+        <w:ind w:left="2160" w:firstLine="1800"/>
       </w:pPr>
       <w:rPr>
         <w:u w:val="none"/>
@@ -4127,7 +4319,7 @@
       <w:lvlText w:val="%2."/>
       <w:lvlJc w:val="left"/>
       <w:pPr>
-        <w:ind w:left="2160" w:firstLine="1800"/>
+        <w:ind w:left="2880" w:firstLine="2520"/>
       </w:pPr>
       <w:rPr>
         <w:u w:val="none"/>
@@ -4139,7 +4331,7 @@
       <w:lvlText w:val="%3."/>
       <w:lvlJc w:val="right"/>
       <w:pPr>
-        <w:ind w:left="2880" w:firstLine="2520"/>
+        <w:ind w:left="3600" w:firstLine="3240"/>
       </w:pPr>
       <w:rPr>
         <w:u w:val="none"/>
@@ -4151,7 +4343,7 @@
       <w:lvlText w:val="%4."/>
       <w:lvlJc w:val="left"/>
       <w:pPr>
-        <w:ind w:left="3600" w:firstLine="3240"/>
+        <w:ind w:left="4320" w:firstLine="3960"/>
       </w:pPr>
       <w:rPr>
         <w:u w:val="none"/>
@@ -4163,7 +4355,7 @@
       <w:lvlText w:val="%5."/>
       <w:lvlJc w:val="left"/>
       <w:pPr>
-        <w:ind w:left="4320" w:firstLine="3960"/>
+        <w:ind w:left="5040" w:firstLine="4680"/>
       </w:pPr>
       <w:rPr>
         <w:u w:val="none"/>
@@ -4175,7 +4367,7 @@
       <w:lvlText w:val="%6."/>
       <w:lvlJc w:val="right"/>
       <w:pPr>
-        <w:ind w:left="5040" w:firstLine="4680"/>
+        <w:ind w:left="5760" w:firstLine="5400"/>
       </w:pPr>
       <w:rPr>
         <w:u w:val="none"/>
@@ -4187,7 +4379,7 @@
       <w:lvlText w:val="%7."/>
       <w:lvlJc w:val="left"/>
       <w:pPr>
-        <w:ind w:left="5760" w:firstLine="5400"/>
+        <w:ind w:left="6480" w:firstLine="6120"/>
       </w:pPr>
       <w:rPr>
         <w:u w:val="none"/>
@@ -4199,7 +4391,7 @@
       <w:lvlText w:val="%8."/>
       <w:lvlJc w:val="left"/>
       <w:pPr>
-        <w:ind w:left="6480" w:firstLine="6120"/>
+        <w:ind w:left="7200" w:firstLine="6840"/>
       </w:pPr>
       <w:rPr>
         <w:u w:val="none"/>
@@ -4211,7 +4403,7 @@
       <w:lvlText w:val="%9."/>
       <w:lvlJc w:val="right"/>
       <w:pPr>
-        <w:ind w:left="7200" w:firstLine="6840"/>
+        <w:ind w:left="7920" w:firstLine="7560"/>
       </w:pPr>
       <w:rPr>
         <w:u w:val="none"/>
@@ -4225,17 +4417,29 @@
       <w:lvlText w:val="%1."/>
       <w:lvlJc w:val="left"/>
       <w:pPr>
+        <w:ind w:left="1440" w:firstLine="1080"/>
+      </w:pPr>
+      <w:rPr>
+        <w:u w:val="none"/>
+      </w:rPr>
+    </w:lvl>
+    <w:lvl w:ilvl="1">
+      <w:start w:val="1"/>
+      <w:numFmt w:val="lowerLetter"/>
+      <w:lvlText w:val="%2."/>
+      <w:lvlJc w:val="left"/>
+      <w:pPr>
         <w:ind w:left="2160" w:firstLine="1800"/>
       </w:pPr>
       <w:rPr>
         <w:u w:val="none"/>
       </w:rPr>
     </w:lvl>
-    <w:lvl w:ilvl="1">
-      <w:start w:val="1"/>
-      <w:numFmt w:val="lowerLetter"/>
-      <w:lvlText w:val="%2."/>
-      <w:lvlJc w:val="left"/>
+    <w:lvl w:ilvl="2">
+      <w:start w:val="1"/>
+      <w:numFmt w:val="lowerRoman"/>
+      <w:lvlText w:val="%3."/>
+      <w:lvlJc w:val="right"/>
       <w:pPr>
         <w:ind w:left="2880" w:firstLine="2520"/>
       </w:pPr>
@@ -4243,11 +4447,11 @@
         <w:u w:val="none"/>
       </w:rPr>
     </w:lvl>
-    <w:lvl w:ilvl="2">
-      <w:start w:val="1"/>
-      <w:numFmt w:val="lowerRoman"/>
-      <w:lvlText w:val="%3."/>
-      <w:lvlJc w:val="right"/>
+    <w:lvl w:ilvl="3">
+      <w:start w:val="1"/>
+      <w:numFmt w:val="decimal"/>
+      <w:lvlText w:val="%4."/>
+      <w:lvlJc w:val="left"/>
       <w:pPr>
         <w:ind w:left="3600" w:firstLine="3240"/>
       </w:pPr>
@@ -4255,10 +4459,10 @@
         <w:u w:val="none"/>
       </w:rPr>
     </w:lvl>
-    <w:lvl w:ilvl="3">
-      <w:start w:val="1"/>
-      <w:numFmt w:val="decimal"/>
-      <w:lvlText w:val="%4."/>
+    <w:lvl w:ilvl="4">
+      <w:start w:val="1"/>
+      <w:numFmt w:val="lowerLetter"/>
+      <w:lvlText w:val="%5."/>
       <w:lvlJc w:val="left"/>
       <w:pPr>
         <w:ind w:left="4320" w:firstLine="3960"/>
@@ -4267,11 +4471,11 @@
         <w:u w:val="none"/>
       </w:rPr>
     </w:lvl>
-    <w:lvl w:ilvl="4">
-      <w:start w:val="1"/>
-      <w:numFmt w:val="lowerLetter"/>
-      <w:lvlText w:val="%5."/>
-      <w:lvlJc w:val="left"/>
+    <w:lvl w:ilvl="5">
+      <w:start w:val="1"/>
+      <w:numFmt w:val="lowerRoman"/>
+      <w:lvlText w:val="%6."/>
+      <w:lvlJc w:val="right"/>
       <w:pPr>
         <w:ind w:left="5040" w:firstLine="4680"/>
       </w:pPr>
@@ -4279,11 +4483,11 @@
         <w:u w:val="none"/>
       </w:rPr>
     </w:lvl>
-    <w:lvl w:ilvl="5">
-      <w:start w:val="1"/>
-      <w:numFmt w:val="lowerRoman"/>
-      <w:lvlText w:val="%6."/>
-      <w:lvlJc w:val="right"/>
+    <w:lvl w:ilvl="6">
+      <w:start w:val="1"/>
+      <w:numFmt w:val="decimal"/>
+      <w:lvlText w:val="%7."/>
+      <w:lvlJc w:val="left"/>
       <w:pPr>
         <w:ind w:left="5760" w:firstLine="5400"/>
       </w:pPr>
@@ -4291,10 +4495,10 @@
         <w:u w:val="none"/>
       </w:rPr>
     </w:lvl>
-    <w:lvl w:ilvl="6">
-      <w:start w:val="1"/>
-      <w:numFmt w:val="decimal"/>
-      <w:lvlText w:val="%7."/>
+    <w:lvl w:ilvl="7">
+      <w:start w:val="1"/>
+      <w:numFmt w:val="lowerLetter"/>
+      <w:lvlText w:val="%8."/>
       <w:lvlJc w:val="left"/>
       <w:pPr>
         <w:ind w:left="6480" w:firstLine="6120"/>
@@ -4303,25 +4507,13 @@
         <w:u w:val="none"/>
       </w:rPr>
     </w:lvl>
-    <w:lvl w:ilvl="7">
-      <w:start w:val="1"/>
-      <w:numFmt w:val="lowerLetter"/>
-      <w:lvlText w:val="%8."/>
-      <w:lvlJc w:val="left"/>
+    <w:lvl w:ilvl="8">
+      <w:start w:val="1"/>
+      <w:numFmt w:val="lowerRoman"/>
+      <w:lvlText w:val="%9."/>
+      <w:lvlJc w:val="right"/>
       <w:pPr>
         <w:ind w:left="7200" w:firstLine="6840"/>
-      </w:pPr>
-      <w:rPr>
-        <w:u w:val="none"/>
-      </w:rPr>
-    </w:lvl>
-    <w:lvl w:ilvl="8">
-      <w:start w:val="1"/>
-      <w:numFmt w:val="lowerRoman"/>
-      <w:lvlText w:val="%9."/>
-      <w:lvlJc w:val="right"/>
-      <w:pPr>
-        <w:ind w:left="7920" w:firstLine="7560"/>
       </w:pPr>
       <w:rPr>
         <w:u w:val="none"/>
@@ -4440,12 +4632,12 @@
   </w:abstractNum>
   <w:abstractNum w:abstractNumId="18">
     <w:lvl w:ilvl="0">
-      <w:start w:val="2"/>
+      <w:start w:val="1"/>
       <w:numFmt w:val="decimal"/>
       <w:lvlText w:val="%1."/>
       <w:lvlJc w:val="left"/>
       <w:pPr>
-        <w:ind w:left="1440" w:firstLine="1080"/>
+        <w:ind w:left="2160" w:firstLine="1800"/>
       </w:pPr>
       <w:rPr>
         <w:u w:val="none"/>
@@ -4457,7 +4649,7 @@
       <w:lvlText w:val="%2."/>
       <w:lvlJc w:val="left"/>
       <w:pPr>
-        <w:ind w:left="2160" w:firstLine="1800"/>
+        <w:ind w:left="2880" w:firstLine="2520"/>
       </w:pPr>
       <w:rPr>
         <w:u w:val="none"/>
@@ -4469,7 +4661,7 @@
       <w:lvlText w:val="%3."/>
       <w:lvlJc w:val="right"/>
       <w:pPr>
-        <w:ind w:left="2880" w:firstLine="2520"/>
+        <w:ind w:left="3600" w:firstLine="3240"/>
       </w:pPr>
       <w:rPr>
         <w:u w:val="none"/>
@@ -4481,7 +4673,7 @@
       <w:lvlText w:val="%4."/>
       <w:lvlJc w:val="left"/>
       <w:pPr>
-        <w:ind w:left="3600" w:firstLine="3240"/>
+        <w:ind w:left="4320" w:firstLine="3960"/>
       </w:pPr>
       <w:rPr>
         <w:u w:val="none"/>
@@ -4493,7 +4685,7 @@
       <w:lvlText w:val="%5."/>
       <w:lvlJc w:val="left"/>
       <w:pPr>
-        <w:ind w:left="4320" w:firstLine="3960"/>
+        <w:ind w:left="5040" w:firstLine="4680"/>
       </w:pPr>
       <w:rPr>
         <w:u w:val="none"/>
@@ -4505,7 +4697,7 @@
       <w:lvlText w:val="%6."/>
       <w:lvlJc w:val="right"/>
       <w:pPr>
-        <w:ind w:left="5040" w:firstLine="4680"/>
+        <w:ind w:left="5760" w:firstLine="5400"/>
       </w:pPr>
       <w:rPr>
         <w:u w:val="none"/>
@@ -4517,7 +4709,7 @@
       <w:lvlText w:val="%7."/>
       <w:lvlJc w:val="left"/>
       <w:pPr>
-        <w:ind w:left="5760" w:firstLine="5400"/>
+        <w:ind w:left="6480" w:firstLine="6120"/>
       </w:pPr>
       <w:rPr>
         <w:u w:val="none"/>
@@ -4529,7 +4721,7 @@
       <w:lvlText w:val="%8."/>
       <w:lvlJc w:val="left"/>
       <w:pPr>
-        <w:ind w:left="6480" w:firstLine="6120"/>
+        <w:ind w:left="7200" w:firstLine="6840"/>
       </w:pPr>
       <w:rPr>
         <w:u w:val="none"/>
@@ -4541,7 +4733,7 @@
       <w:lvlText w:val="%9."/>
       <w:lvlJc w:val="right"/>
       <w:pPr>
-        <w:ind w:left="7200" w:firstLine="6840"/>
+        <w:ind w:left="7920" w:firstLine="7560"/>
       </w:pPr>
       <w:rPr>
         <w:u w:val="none"/>
@@ -4550,7 +4742,7 @@
   </w:abstractNum>
   <w:abstractNum w:abstractNumId="19">
     <w:lvl w:ilvl="0">
-      <w:start w:val="1"/>
+      <w:start w:val="2"/>
       <w:numFmt w:val="decimal"/>
       <w:lvlText w:val="%1."/>
       <w:lvlJc w:val="left"/>
@@ -4660,7 +4852,7 @@
   </w:abstractNum>
   <w:abstractNum w:abstractNumId="20">
     <w:lvl w:ilvl="0">
-      <w:start w:val="3"/>
+      <w:start w:val="1"/>
       <w:numFmt w:val="decimal"/>
       <w:lvlText w:val="%1."/>
       <w:lvlJc w:val="left"/>
@@ -4769,6 +4961,116 @@
     </w:lvl>
   </w:abstractNum>
   <w:abstractNum w:abstractNumId="21">
+    <w:lvl w:ilvl="0">
+      <w:start w:val="3"/>
+      <w:numFmt w:val="decimal"/>
+      <w:lvlText w:val="%1."/>
+      <w:lvlJc w:val="left"/>
+      <w:pPr>
+        <w:ind w:left="1440" w:firstLine="1080"/>
+      </w:pPr>
+      <w:rPr>
+        <w:u w:val="none"/>
+      </w:rPr>
+    </w:lvl>
+    <w:lvl w:ilvl="1">
+      <w:start w:val="1"/>
+      <w:numFmt w:val="lowerLetter"/>
+      <w:lvlText w:val="%2."/>
+      <w:lvlJc w:val="left"/>
+      <w:pPr>
+        <w:ind w:left="2160" w:firstLine="1800"/>
+      </w:pPr>
+      <w:rPr>
+        <w:u w:val="none"/>
+      </w:rPr>
+    </w:lvl>
+    <w:lvl w:ilvl="2">
+      <w:start w:val="1"/>
+      <w:numFmt w:val="lowerRoman"/>
+      <w:lvlText w:val="%3."/>
+      <w:lvlJc w:val="right"/>
+      <w:pPr>
+        <w:ind w:left="2880" w:firstLine="2520"/>
+      </w:pPr>
+      <w:rPr>
+        <w:u w:val="none"/>
+      </w:rPr>
+    </w:lvl>
+    <w:lvl w:ilvl="3">
+      <w:start w:val="1"/>
+      <w:numFmt w:val="decimal"/>
+      <w:lvlText w:val="%4."/>
+      <w:lvlJc w:val="left"/>
+      <w:pPr>
+        <w:ind w:left="3600" w:firstLine="3240"/>
+      </w:pPr>
+      <w:rPr>
+        <w:u w:val="none"/>
+      </w:rPr>
+    </w:lvl>
+    <w:lvl w:ilvl="4">
+      <w:start w:val="1"/>
+      <w:numFmt w:val="lowerLetter"/>
+      <w:lvlText w:val="%5."/>
+      <w:lvlJc w:val="left"/>
+      <w:pPr>
+        <w:ind w:left="4320" w:firstLine="3960"/>
+      </w:pPr>
+      <w:rPr>
+        <w:u w:val="none"/>
+      </w:rPr>
+    </w:lvl>
+    <w:lvl w:ilvl="5">
+      <w:start w:val="1"/>
+      <w:numFmt w:val="lowerRoman"/>
+      <w:lvlText w:val="%6."/>
+      <w:lvlJc w:val="right"/>
+      <w:pPr>
+        <w:ind w:left="5040" w:firstLine="4680"/>
+      </w:pPr>
+      <w:rPr>
+        <w:u w:val="none"/>
+      </w:rPr>
+    </w:lvl>
+    <w:lvl w:ilvl="6">
+      <w:start w:val="1"/>
+      <w:numFmt w:val="decimal"/>
+      <w:lvlText w:val="%7."/>
+      <w:lvlJc w:val="left"/>
+      <w:pPr>
+        <w:ind w:left="5760" w:firstLine="5400"/>
+      </w:pPr>
+      <w:rPr>
+        <w:u w:val="none"/>
+      </w:rPr>
+    </w:lvl>
+    <w:lvl w:ilvl="7">
+      <w:start w:val="1"/>
+      <w:numFmt w:val="lowerLetter"/>
+      <w:lvlText w:val="%8."/>
+      <w:lvlJc w:val="left"/>
+      <w:pPr>
+        <w:ind w:left="6480" w:firstLine="6120"/>
+      </w:pPr>
+      <w:rPr>
+        <w:u w:val="none"/>
+      </w:rPr>
+    </w:lvl>
+    <w:lvl w:ilvl="8">
+      <w:start w:val="1"/>
+      <w:numFmt w:val="lowerRoman"/>
+      <w:lvlText w:val="%9."/>
+      <w:lvlJc w:val="right"/>
+      <w:pPr>
+        <w:ind w:left="7200" w:firstLine="6840"/>
+      </w:pPr>
+      <w:rPr>
+        <w:u w:val="none"/>
+      </w:rPr>
+    </w:lvl>
+  </w:abstractNum>
+  <w:abstractNum w:abstractNumId="22">
     <w:lvl w:ilvl="0">
       <w:start w:val="1"/>
       <w:numFmt w:val="decimal"/>
@@ -4940,6 +5242,9 @@
   </w:num>
   <w:num w:numId="21">
     <w:abstractNumId w:val="21"/>
+  </w:num>
+  <w:num w:numId="22">
+    <w:abstractNumId w:val="22"/>
   </w:num>
 </w:numbering>
 </file>

</xml_diff>